<commit_message>
Versão 5 do índice Nupe das empresas cearenses listadas em bolsa.
1 - Inclusão do script versão 3.

A ser incluido:

1 - Arquivo com os dados para divulgação;
2 - Criação de painel no Power BI
</commit_message>
<xml_diff>
--- a/docs/02-observacoes_sobre_base_de_dados.docx
+++ b/docs/02-observacoes_sobre_base_de_dados.docx
@@ -18,6 +18,68 @@
     </w:p>
     <w:p>
       <w:pPr>
+        <w:pStyle w:val="Ttulo2"/>
+        <w:numPr>
+          <w:ilvl w:val="0"/>
+          <w:numId w:val="3"/>
+        </w:numPr>
+      </w:pPr>
+      <w:r>
+        <w:t xml:space="preserve">Em relação ao </w:t>
+      </w:r>
+      <w:r>
+        <w:t xml:space="preserve">cálculo dos preços de fechamentos das </w:t>
+      </w:r>
+      <w:r>
+        <w:rPr>
+          <w:b/>
+          <w:bCs/>
+        </w:rPr>
+        <w:t>empresas internacionais</w:t>
+      </w:r>
+      <w:r>
+        <w:rPr>
+          <w:b/>
+          <w:bCs/>
+        </w:rPr>
+        <w:t>.</w:t>
+      </w:r>
+    </w:p>
+    <w:p>
+      <w:pPr>
+        <w:pStyle w:val="PargrafodaLista"/>
+        <w:numPr>
+          <w:ilvl w:val="1"/>
+          <w:numId w:val="3"/>
+        </w:numPr>
+      </w:pPr>
+      <w:r>
+        <w:t xml:space="preserve">Nos dias em que não foram </w:t>
+      </w:r>
+      <w:r>
+        <w:t>apuradas</w:t>
+      </w:r>
+      <w:r>
+        <w:t xml:space="preserve"> as cotações do câmbio, repetiu-se </w:t>
+      </w:r>
+      <w:r>
+        <w:t>a cotação do dia anterior.</w:t>
+      </w:r>
+    </w:p>
+    <w:p>
+      <w:pPr>
+        <w:pStyle w:val="PargrafodaLista"/>
+        <w:numPr>
+          <w:ilvl w:val="1"/>
+          <w:numId w:val="3"/>
+        </w:numPr>
+      </w:pPr>
+      <w:r>
+        <w:t>O cálculo do retorno se deu em moeda nacional.</w:t>
+      </w:r>
+    </w:p>
+    <w:p>
+      <w:pPr>
         <w:pStyle w:val="PargrafodaLista"/>
         <w:numPr>
           <w:ilvl w:val="0"/>
@@ -25,20 +87,32 @@
         </w:numPr>
       </w:pPr>
       <w:r>
-        <w:t xml:space="preserve">Em relação ao cálculo dos preços de fechamentos das </w:t>
+        <w:t>Em relação a</w:t>
+      </w:r>
+      <w:r>
+        <w:t>s</w:t>
+      </w:r>
+      <w:r>
+        <w:t xml:space="preserve"> </w:t>
       </w:r>
       <w:r>
         <w:rPr>
           <w:b/>
           <w:bCs/>
         </w:rPr>
-        <w:t>empresas internacionais</w:t>
+        <w:t>datas comemorativas</w:t>
+      </w:r>
+      <w:r>
+        <w:t xml:space="preserve"> e </w:t>
       </w:r>
       <w:r>
         <w:rPr>
           <w:b/>
           <w:bCs/>
         </w:rPr>
+        <w:t>valores faltantes</w:t>
+      </w:r>
+      <w:r>
         <w:t>.</w:t>
       </w:r>
     </w:p>
@@ -51,16 +125,16 @@
         </w:numPr>
       </w:pPr>
       <w:r>
-        <w:t xml:space="preserve">Nos dias em que não foram </w:t>
-      </w:r>
-      <w:r>
-        <w:t>apuradas</w:t>
-      </w:r>
-      <w:r>
-        <w:t xml:space="preserve"> as cotações do câmbio, repetiu-se </w:t>
-      </w:r>
-      <w:r>
-        <w:t>a cotação do dia anterior.</w:t>
+        <w:t xml:space="preserve">Foram </w:t>
+      </w:r>
+      <w:r>
+        <w:t xml:space="preserve">retiradas da base as datas comemorativas nacionais. Por exemplo: dia 12 de outubro de 2018 – </w:t>
+      </w:r>
+      <w:r>
+        <w:t>D</w:t>
+      </w:r>
+      <w:r>
+        <w:t>ia de Nossa Senhora Aparecida.</w:t>
       </w:r>
     </w:p>
     <w:p>
@@ -72,7 +146,16 @@
         </w:numPr>
       </w:pPr>
       <w:r>
-        <w:t>O cálculo do retorno se deu em moeda nacional.</w:t>
+        <w:t xml:space="preserve">As datas comemorativas internacionais não foram retiradas. Nesse caso, foram repetidas as informações do dia anterior. Por exemplo: dia </w:t>
+      </w:r>
+      <w:r>
+        <w:t xml:space="preserve">22 de novembro de 2018 - </w:t>
+      </w:r>
+      <w:r>
+        <w:t>Dia de Ação de Graças</w:t>
+      </w:r>
+      <w:r>
+        <w:t xml:space="preserve"> nos Estados Unidos. </w:t>
       </w:r>
     </w:p>
     <w:p>
@@ -84,24 +167,23 @@
         </w:numPr>
       </w:pPr>
       <w:r>
-        <w:t xml:space="preserve">Em relação a </w:t>
+        <w:t xml:space="preserve">Em relação </w:t>
+      </w:r>
+      <w:r>
+        <w:t xml:space="preserve">a </w:t>
+      </w:r>
+      <w:r>
+        <w:t>metodologia d</w:t>
+      </w:r>
+      <w:r>
+        <w:t xml:space="preserve">o cálculo do </w:t>
       </w:r>
       <w:r>
         <w:rPr>
           <w:b/>
           <w:bCs/>
         </w:rPr>
-        <w:t>datas comemorativas</w:t>
-      </w:r>
-      <w:r>
-        <w:t xml:space="preserve"> e </w:t>
-      </w:r>
-      <w:r>
-        <w:rPr>
-          <w:b/>
-          <w:bCs/>
-        </w:rPr>
-        <w:t>valores faltantes</w:t>
+        <w:t>índice</w:t>
       </w:r>
       <w:r>
         <w:t>.</w:t>
@@ -116,16 +198,2900 @@
         </w:numPr>
       </w:pPr>
       <w:r>
-        <w:t xml:space="preserve">Foram </w:t>
-      </w:r>
-      <w:r>
-        <w:t xml:space="preserve">retiradas da base as datas comemorativas nacionais. Por exemplo: dia 12 de outubro de 2018 – </w:t>
-      </w:r>
-      <w:r>
-        <w:t>D</w:t>
-      </w:r>
-      <w:r>
-        <w:t>ia de Nossa Senhora Aparecida.</w:t>
+        <w:t>A metodologia adota</w:t>
+      </w:r>
+      <w:r>
+        <w:t>da</w:t>
+      </w:r>
+      <w:r>
+        <w:t xml:space="preserve"> para o cálculo</w:t>
+      </w:r>
+      <w:r>
+        <w:t xml:space="preserve"> foi a do </w:t>
+      </w:r>
+      <w:r>
+        <w:rPr>
+          <w:b/>
+          <w:bCs/>
+        </w:rPr>
+        <w:t>Í</w:t>
+      </w:r>
+      <w:r>
+        <w:rPr>
+          <w:b/>
+          <w:bCs/>
+        </w:rPr>
+        <w:t xml:space="preserve">ndice </w:t>
+      </w:r>
+      <w:r>
+        <w:rPr>
+          <w:b/>
+          <w:bCs/>
+        </w:rPr>
+        <w:t>P</w:t>
+      </w:r>
+      <w:r>
+        <w:rPr>
+          <w:b/>
+          <w:bCs/>
+        </w:rPr>
+        <w:t xml:space="preserve">onderado por </w:t>
+      </w:r>
+      <w:r>
+        <w:rPr>
+          <w:b/>
+          <w:bCs/>
+        </w:rPr>
+        <w:t>C</w:t>
+      </w:r>
+      <w:r>
+        <w:rPr>
+          <w:b/>
+          <w:bCs/>
+        </w:rPr>
+        <w:t xml:space="preserve">apitalização de </w:t>
+      </w:r>
+      <w:r>
+        <w:rPr>
+          <w:b/>
+          <w:bCs/>
+        </w:rPr>
+        <w:t>M</w:t>
+      </w:r>
+      <w:r>
+        <w:rPr>
+          <w:b/>
+          <w:bCs/>
+        </w:rPr>
+        <w:t>ercado</w:t>
+      </w:r>
+      <w:r>
+        <w:rPr>
+          <w:b/>
+          <w:bCs/>
+        </w:rPr>
+        <w:t xml:space="preserve"> ajustado pelo </w:t>
+      </w:r>
+      <w:proofErr w:type="spellStart"/>
+      <w:r>
+        <w:rPr>
+          <w:b/>
+          <w:bCs/>
+          <w:i/>
+          <w:iCs/>
+        </w:rPr>
+        <w:t>free-float</w:t>
+      </w:r>
+      <w:proofErr w:type="spellEnd"/>
+      <w:r>
+        <w:t>.</w:t>
+      </w:r>
+    </w:p>
+    <w:p>
+      <w:pPr>
+        <w:pStyle w:val="PargrafodaLista"/>
+        <w:numPr>
+          <w:ilvl w:val="2"/>
+          <w:numId w:val="3"/>
+        </w:numPr>
+        <w:spacing w:after="0" w:afterAutospacing="0"/>
+      </w:pPr>
+      <w:r>
+        <w:t>O cálculo é feito através da seguinte fórmula:</w:t>
+      </w:r>
+    </w:p>
+    <w:tbl>
+      <w:tblPr>
+        <w:tblStyle w:val="Tabelacomgrade"/>
+        <w:tblW w:w="0" w:type="auto"/>
+        <w:tblBorders>
+          <w:top w:val="none" w:sz="0" w:space="0" w:color="auto"/>
+          <w:left w:val="none" w:sz="0" w:space="0" w:color="auto"/>
+          <w:bottom w:val="none" w:sz="0" w:space="0" w:color="auto"/>
+          <w:right w:val="none" w:sz="0" w:space="0" w:color="auto"/>
+          <w:insideH w:val="none" w:sz="0" w:space="0" w:color="auto"/>
+          <w:insideV w:val="none" w:sz="0" w:space="0" w:color="auto"/>
+        </w:tblBorders>
+        <w:tblLook w:val="04A0" w:firstRow="1" w:lastRow="0" w:firstColumn="1" w:lastColumn="0" w:noHBand="0" w:noVBand="1"/>
+      </w:tblPr>
+      <w:tblGrid>
+        <w:gridCol w:w="2831"/>
+        <w:gridCol w:w="2831"/>
+        <w:gridCol w:w="2832"/>
+      </w:tblGrid>
+      <w:tr>
+        <w:trPr>
+          <w:trHeight w:val="629"/>
+        </w:trPr>
+        <w:tc>
+          <w:tcPr>
+            <w:tcW w:w="2831" w:type="dxa"/>
+            <w:vAlign w:val="center"/>
+          </w:tcPr>
+          <w:p>
+            <w:pPr>
+              <w:spacing w:before="0" w:beforeAutospacing="0" w:after="0" w:afterAutospacing="0" w:line="240" w:lineRule="auto"/>
+              <w:ind w:firstLine="0"/>
+              <w:jc w:val="center"/>
+            </w:pPr>
+          </w:p>
+        </w:tc>
+        <w:tc>
+          <w:tcPr>
+            <w:tcW w:w="2831" w:type="dxa"/>
+            <w:vAlign w:val="center"/>
+          </w:tcPr>
+          <w:p>
+            <w:pPr>
+              <w:spacing w:before="0" w:beforeAutospacing="0" w:after="0" w:afterAutospacing="0" w:line="240" w:lineRule="auto"/>
+              <w:ind w:firstLine="0"/>
+              <w:jc w:val="center"/>
+            </w:pPr>
+            <m:oMathPara>
+              <m:oMath>
+                <m:r>
+                  <w:rPr>
+                    <w:rFonts w:ascii="Cambria Math" w:hAnsi="Cambria Math"/>
+                  </w:rPr>
+                  <m:t>Índice=</m:t>
+                </m:r>
+                <m:f>
+                  <m:fPr>
+                    <m:ctrlPr>
+                      <w:rPr>
+                        <w:rFonts w:ascii="Cambria Math" w:hAnsi="Cambria Math"/>
+                        <w:i/>
+                      </w:rPr>
+                    </m:ctrlPr>
+                  </m:fPr>
+                  <m:num>
+                    <m:nary>
+                      <m:naryPr>
+                        <m:chr m:val="∑"/>
+                        <m:limLoc m:val="undOvr"/>
+                        <m:ctrlPr>
+                          <w:rPr>
+                            <w:rFonts w:ascii="Cambria Math" w:hAnsi="Cambria Math"/>
+                            <w:i/>
+                          </w:rPr>
+                        </m:ctrlPr>
+                      </m:naryPr>
+                      <m:sub>
+                        <m:r>
+                          <w:rPr>
+                            <w:rFonts w:ascii="Cambria Math" w:hAnsi="Cambria Math"/>
+                          </w:rPr>
+                          <m:t>i=1</m:t>
+                        </m:r>
+                      </m:sub>
+                      <m:sup>
+                        <m:r>
+                          <w:rPr>
+                            <w:rFonts w:ascii="Cambria Math" w:hAnsi="Cambria Math"/>
+                          </w:rPr>
+                          <m:t>n</m:t>
+                        </m:r>
+                      </m:sup>
+                      <m:e>
+                        <m:sSub>
+                          <m:sSubPr>
+                            <m:ctrlPr>
+                              <w:rPr>
+                                <w:rFonts w:ascii="Cambria Math" w:hAnsi="Cambria Math"/>
+                                <w:i/>
+                              </w:rPr>
+                            </m:ctrlPr>
+                          </m:sSubPr>
+                          <m:e>
+                            <m:r>
+                              <w:rPr>
+                                <w:rFonts w:ascii="Cambria Math" w:hAnsi="Cambria Math"/>
+                              </w:rPr>
+                              <m:t>P</m:t>
+                            </m:r>
+                          </m:e>
+                          <m:sub>
+                            <m:r>
+                              <w:rPr>
+                                <w:rFonts w:ascii="Cambria Math" w:hAnsi="Cambria Math"/>
+                              </w:rPr>
+                              <m:t>i</m:t>
+                            </m:r>
+                          </m:sub>
+                        </m:sSub>
+                        <m:r>
+                          <w:rPr>
+                            <w:rFonts w:ascii="Cambria Math" w:hAnsi="Cambria Math"/>
+                          </w:rPr>
+                          <m:t>*</m:t>
+                        </m:r>
+                        <m:sSub>
+                          <m:sSubPr>
+                            <m:ctrlPr>
+                              <w:rPr>
+                                <w:rFonts w:ascii="Cambria Math" w:hAnsi="Cambria Math"/>
+                                <w:i/>
+                              </w:rPr>
+                            </m:ctrlPr>
+                          </m:sSubPr>
+                          <m:e>
+                            <m:r>
+                              <w:rPr>
+                                <w:rFonts w:ascii="Cambria Math" w:hAnsi="Cambria Math"/>
+                              </w:rPr>
+                              <m:t>Q</m:t>
+                            </m:r>
+                          </m:e>
+                          <m:sub>
+                            <m:r>
+                              <w:rPr>
+                                <w:rFonts w:ascii="Cambria Math" w:hAnsi="Cambria Math"/>
+                              </w:rPr>
+                              <m:t>i</m:t>
+                            </m:r>
+                          </m:sub>
+                        </m:sSub>
+                      </m:e>
+                    </m:nary>
+                  </m:num>
+                  <m:den>
+                    <m:r>
+                      <w:rPr>
+                        <w:rFonts w:ascii="Cambria Math" w:hAnsi="Cambria Math"/>
+                      </w:rPr>
+                      <m:t>α</m:t>
+                    </m:r>
+                  </m:den>
+                </m:f>
+              </m:oMath>
+            </m:oMathPara>
+          </w:p>
+        </w:tc>
+        <w:tc>
+          <w:tcPr>
+            <w:tcW w:w="2832" w:type="dxa"/>
+            <w:vAlign w:val="center"/>
+          </w:tcPr>
+          <w:p>
+            <w:pPr>
+              <w:spacing w:before="0" w:beforeAutospacing="0" w:after="0" w:afterAutospacing="0" w:line="240" w:lineRule="auto"/>
+              <w:ind w:firstLine="0"/>
+              <w:jc w:val="right"/>
+            </w:pPr>
+            <w:r>
+              <w:t>(</w:t>
+            </w:r>
+            <w:bookmarkStart w:id="0" w:name="eq_1"/>
+            <w:r>
+              <w:fldChar w:fldCharType="begin"/>
+            </w:r>
+            <w:r>
+              <w:instrText xml:space="preserve"> SEQ Eqn \* MERGEFORMAT </w:instrText>
+            </w:r>
+            <w:r>
+              <w:fldChar w:fldCharType="separate"/>
+            </w:r>
+            <w:r>
+              <w:rPr>
+                <w:noProof/>
+              </w:rPr>
+              <w:t>1</w:t>
+            </w:r>
+            <w:r>
+              <w:fldChar w:fldCharType="end"/>
+            </w:r>
+            <w:bookmarkEnd w:id="0"/>
+            <w:r>
+              <w:t>)</w:t>
+            </w:r>
+          </w:p>
+        </w:tc>
+      </w:tr>
+    </w:tbl>
+    <w:p>
+      <w:pPr>
+        <w:pStyle w:val="PargrafodaLista"/>
+        <w:ind w:left="1224" w:firstLine="0"/>
+        <w:rPr>
+          <w:rFonts w:eastAsiaTheme="minorEastAsia"/>
+        </w:rPr>
+      </w:pPr>
+      <w:r>
+        <w:rPr>
+          <w:rFonts w:eastAsiaTheme="minorEastAsia"/>
+        </w:rPr>
+        <w:t xml:space="preserve">Onde: </w:t>
+      </w:r>
+      <m:oMath>
+        <m:sSub>
+          <m:sSubPr>
+            <m:ctrlPr>
+              <w:rPr>
+                <w:rFonts w:ascii="Cambria Math" w:eastAsiaTheme="minorEastAsia" w:hAnsi="Cambria Math"/>
+                <w:i/>
+              </w:rPr>
+            </m:ctrlPr>
+          </m:sSubPr>
+          <m:e>
+            <m:r>
+              <w:rPr>
+                <w:rFonts w:ascii="Cambria Math" w:eastAsiaTheme="minorEastAsia" w:hAnsi="Cambria Math"/>
+              </w:rPr>
+              <m:t>P</m:t>
+            </m:r>
+          </m:e>
+          <m:sub>
+            <m:r>
+              <w:rPr>
+                <w:rFonts w:ascii="Cambria Math" w:eastAsiaTheme="minorEastAsia" w:hAnsi="Cambria Math"/>
+              </w:rPr>
+              <m:t>i</m:t>
+            </m:r>
+          </m:sub>
+        </m:sSub>
+      </m:oMath>
+      <w:r>
+        <w:rPr>
+          <w:rFonts w:eastAsiaTheme="minorEastAsia"/>
+        </w:rPr>
+        <w:t xml:space="preserve"> é o preço de fechamento da ação</w:t>
+      </w:r>
+      <w:r>
+        <w:rPr>
+          <w:rFonts w:eastAsiaTheme="minorEastAsia"/>
+        </w:rPr>
+        <w:t>,</w:t>
+      </w:r>
+      <w:r>
+        <w:rPr>
+          <w:rFonts w:eastAsiaTheme="minorEastAsia"/>
+        </w:rPr>
+        <w:t xml:space="preserve"> </w:t>
+      </w:r>
+      <m:oMath>
+        <m:sSub>
+          <m:sSubPr>
+            <m:ctrlPr>
+              <w:rPr>
+                <w:rFonts w:ascii="Cambria Math" w:eastAsiaTheme="minorEastAsia" w:hAnsi="Cambria Math"/>
+                <w:i/>
+              </w:rPr>
+            </m:ctrlPr>
+          </m:sSubPr>
+          <m:e>
+            <m:r>
+              <w:rPr>
+                <w:rFonts w:ascii="Cambria Math" w:eastAsiaTheme="minorEastAsia" w:hAnsi="Cambria Math"/>
+              </w:rPr>
+              <m:t>Q</m:t>
+            </m:r>
+          </m:e>
+          <m:sub>
+            <m:r>
+              <w:rPr>
+                <w:rFonts w:ascii="Cambria Math" w:eastAsiaTheme="minorEastAsia" w:hAnsi="Cambria Math"/>
+              </w:rPr>
+              <m:t>i</m:t>
+            </m:r>
+          </m:sub>
+        </m:sSub>
+      </m:oMath>
+      <w:r>
+        <w:rPr>
+          <w:rFonts w:eastAsiaTheme="minorEastAsia"/>
+        </w:rPr>
+        <w:t xml:space="preserve"> </w:t>
+      </w:r>
+      <w:r>
+        <w:rPr>
+          <w:rFonts w:eastAsiaTheme="minorEastAsia"/>
+        </w:rPr>
+        <w:t xml:space="preserve">é a quantidade de ações utilizadas no cálculo do índice e </w:t>
+      </w:r>
+      <m:oMath>
+        <m:r>
+          <w:rPr>
+            <w:rFonts w:ascii="Cambria Math" w:eastAsiaTheme="minorEastAsia" w:hAnsi="Cambria Math"/>
+          </w:rPr>
+          <m:t>α</m:t>
+        </m:r>
+      </m:oMath>
+      <w:r>
+        <w:rPr>
+          <w:rFonts w:eastAsiaTheme="minorEastAsia"/>
+        </w:rPr>
+        <w:t xml:space="preserve"> é o divisor</w:t>
+      </w:r>
+      <w:r>
+        <w:rPr>
+          <w:rFonts w:eastAsiaTheme="minorEastAsia"/>
+        </w:rPr>
+        <w:t xml:space="preserve">. </w:t>
+      </w:r>
+    </w:p>
+    <w:p>
+      <w:pPr>
+        <w:pStyle w:val="PargrafodaLista"/>
+        <w:ind w:left="1224" w:firstLine="0"/>
+        <w:rPr>
+          <w:rFonts w:eastAsiaTheme="minorEastAsia"/>
+        </w:rPr>
+      </w:pPr>
+      <w:r>
+        <w:rPr>
+          <w:rFonts w:eastAsiaTheme="minorEastAsia"/>
+        </w:rPr>
+        <w:t>O numerador da</w:t>
+      </w:r>
+      <w:r>
+        <w:rPr>
+          <w:rFonts w:eastAsiaTheme="minorEastAsia"/>
+        </w:rPr>
+        <w:t xml:space="preserve"> </w:t>
+      </w:r>
+      <w:r>
+        <w:rPr>
+          <w:rFonts w:eastAsiaTheme="minorEastAsia"/>
+        </w:rPr>
+        <w:t>E</w:t>
+      </w:r>
+      <w:r>
+        <w:rPr>
+          <w:rFonts w:eastAsiaTheme="minorEastAsia"/>
+        </w:rPr>
+        <w:t xml:space="preserve">quação </w:t>
+      </w:r>
+      <w:r>
+        <w:rPr>
+          <w:rFonts w:eastAsiaTheme="minorEastAsia"/>
+        </w:rPr>
+        <w:t>(</w:t>
+      </w:r>
+      <w:r>
+        <w:rPr>
+          <w:rFonts w:eastAsiaTheme="minorEastAsia"/>
+        </w:rPr>
+        <w:fldChar w:fldCharType="begin"/>
+      </w:r>
+      <w:r>
+        <w:rPr>
+          <w:rFonts w:eastAsiaTheme="minorEastAsia"/>
+        </w:rPr>
+        <w:instrText xml:space="preserve"> REF eq_1 \h </w:instrText>
+      </w:r>
+      <w:r>
+        <w:rPr>
+          <w:rFonts w:eastAsiaTheme="minorEastAsia"/>
+        </w:rPr>
+      </w:r>
+      <w:r>
+        <w:rPr>
+          <w:rFonts w:eastAsiaTheme="minorEastAsia"/>
+        </w:rPr>
+        <w:fldChar w:fldCharType="separate"/>
+      </w:r>
+      <w:r>
+        <w:rPr>
+          <w:noProof/>
+        </w:rPr>
+        <w:t>1</w:t>
+      </w:r>
+      <w:r>
+        <w:rPr>
+          <w:rFonts w:eastAsiaTheme="minorEastAsia"/>
+        </w:rPr>
+        <w:fldChar w:fldCharType="end"/>
+      </w:r>
+      <w:r>
+        <w:rPr>
+          <w:rFonts w:eastAsiaTheme="minorEastAsia"/>
+        </w:rPr>
+        <w:t>)</w:t>
+      </w:r>
+      <w:r>
+        <w:rPr>
+          <w:rFonts w:eastAsiaTheme="minorEastAsia"/>
+        </w:rPr>
+        <w:fldChar w:fldCharType="begin"/>
+      </w:r>
+      <w:r>
+        <w:rPr>
+          <w:rFonts w:eastAsiaTheme="minorEastAsia"/>
+        </w:rPr>
+        <w:instrText xml:space="preserve"> REF eq_indice \h </w:instrText>
+      </w:r>
+      <w:r>
+        <w:rPr>
+          <w:rFonts w:eastAsiaTheme="minorEastAsia"/>
+        </w:rPr>
+      </w:r>
+      <w:r>
+        <w:rPr>
+          <w:rFonts w:eastAsiaTheme="minorEastAsia"/>
+        </w:rPr>
+        <w:fldChar w:fldCharType="end"/>
+      </w:r>
+      <w:r>
+        <w:rPr>
+          <w:rFonts w:eastAsiaTheme="minorEastAsia"/>
+        </w:rPr>
+        <w:t xml:space="preserve"> é o valor de mercado da empresa. O diferencial dessa abordagem é a utilização </w:t>
+      </w:r>
+      <w:r>
+        <w:rPr>
+          <w:rFonts w:eastAsiaTheme="minorEastAsia"/>
+        </w:rPr>
+        <w:t>das ações em circulação</w:t>
+      </w:r>
+      <w:r>
+        <w:rPr>
+          <w:rFonts w:eastAsiaTheme="minorEastAsia"/>
+        </w:rPr>
+        <w:t xml:space="preserve"> </w:t>
+      </w:r>
+      <w:r>
+        <w:rPr>
+          <w:rFonts w:eastAsiaTheme="minorEastAsia"/>
+        </w:rPr>
+        <w:t>que estejam disponíveis para</w:t>
+      </w:r>
+      <w:r>
+        <w:rPr>
+          <w:rFonts w:eastAsiaTheme="minorEastAsia"/>
+        </w:rPr>
+        <w:t xml:space="preserve"> negociação no mercado</w:t>
+      </w:r>
+      <w:r>
+        <w:rPr>
+          <w:rFonts w:eastAsiaTheme="minorEastAsia"/>
+        </w:rPr>
+        <w:t xml:space="preserve">, ou seja, exclui-se aquelas que estejam </w:t>
+      </w:r>
+      <w:r>
+        <w:rPr>
+          <w:rFonts w:eastAsiaTheme="minorEastAsia"/>
+        </w:rPr>
+        <w:t xml:space="preserve">sobre posse de acionistas </w:t>
+      </w:r>
+      <w:r>
+        <w:rPr>
+          <w:rFonts w:eastAsiaTheme="minorEastAsia"/>
+        </w:rPr>
+        <w:t>estratégicos</w:t>
+      </w:r>
+      <w:r>
+        <w:rPr>
+          <w:rFonts w:eastAsiaTheme="minorEastAsia"/>
+        </w:rPr>
+        <w:t xml:space="preserve"> (ex</w:t>
+      </w:r>
+      <w:r>
+        <w:rPr>
+          <w:rFonts w:eastAsiaTheme="minorEastAsia"/>
+        </w:rPr>
+        <w:t>.</w:t>
+      </w:r>
+      <w:r>
+        <w:rPr>
+          <w:rFonts w:eastAsiaTheme="minorEastAsia"/>
+        </w:rPr>
+        <w:t>: governo e investidores institucionais)</w:t>
+      </w:r>
+      <w:r>
+        <w:rPr>
+          <w:rFonts w:eastAsiaTheme="minorEastAsia"/>
+        </w:rPr>
+        <w:t xml:space="preserve">. </w:t>
+      </w:r>
+      <w:r>
+        <w:rPr>
+          <w:rFonts w:eastAsiaTheme="minorEastAsia"/>
+        </w:rPr>
+        <w:t>Portanto, a quantidade é dada da seguinte maneira:</w:t>
+      </w:r>
+    </w:p>
+    <w:tbl>
+      <w:tblPr>
+        <w:tblStyle w:val="Tabelacomgrade"/>
+        <w:tblW w:w="5000" w:type="pct"/>
+        <w:jc w:val="center"/>
+        <w:tblBorders>
+          <w:top w:val="none" w:sz="0" w:space="0" w:color="auto"/>
+          <w:left w:val="none" w:sz="0" w:space="0" w:color="auto"/>
+          <w:bottom w:val="none" w:sz="0" w:space="0" w:color="auto"/>
+          <w:right w:val="none" w:sz="0" w:space="0" w:color="auto"/>
+          <w:insideH w:val="none" w:sz="0" w:space="0" w:color="auto"/>
+          <w:insideV w:val="none" w:sz="0" w:space="0" w:color="auto"/>
+        </w:tblBorders>
+        <w:tblLook w:val="04A0" w:firstRow="1" w:lastRow="0" w:firstColumn="1" w:lastColumn="0" w:noHBand="0" w:noVBand="1"/>
+      </w:tblPr>
+      <w:tblGrid>
+        <w:gridCol w:w="781"/>
+        <w:gridCol w:w="5978"/>
+        <w:gridCol w:w="1745"/>
+      </w:tblGrid>
+      <w:tr>
+        <w:trPr>
+          <w:trHeight w:val="805"/>
+          <w:jc w:val="center"/>
+        </w:trPr>
+        <w:tc>
+          <w:tcPr>
+            <w:tcW w:w="459" w:type="pct"/>
+            <w:vAlign w:val="center"/>
+          </w:tcPr>
+          <w:p>
+            <w:pPr>
+              <w:pStyle w:val="PargrafodaLista"/>
+              <w:spacing w:before="0" w:beforeAutospacing="0" w:after="0" w:afterAutospacing="0" w:line="240" w:lineRule="auto"/>
+              <w:ind w:left="0" w:firstLine="0"/>
+              <w:jc w:val="center"/>
+            </w:pPr>
+          </w:p>
+        </w:tc>
+        <w:tc>
+          <w:tcPr>
+            <w:tcW w:w="3514" w:type="pct"/>
+            <w:vAlign w:val="center"/>
+          </w:tcPr>
+          <w:p>
+            <w:pPr>
+              <w:pStyle w:val="PargrafodaLista"/>
+              <w:spacing w:before="0" w:beforeAutospacing="0" w:after="0" w:afterAutospacing="0" w:line="240" w:lineRule="auto"/>
+              <w:ind w:left="1224" w:firstLine="0"/>
+              <w:jc w:val="center"/>
+              <w:rPr>
+                <w:rFonts w:eastAsiaTheme="minorEastAsia"/>
+              </w:rPr>
+            </w:pPr>
+            <m:oMathPara>
+              <m:oMath>
+                <m:sSub>
+                  <m:sSubPr>
+                    <m:ctrlPr>
+                      <w:rPr>
+                        <w:rFonts w:ascii="Cambria Math" w:eastAsiaTheme="minorEastAsia" w:hAnsi="Cambria Math"/>
+                        <w:i/>
+                      </w:rPr>
+                    </m:ctrlPr>
+                  </m:sSubPr>
+                  <m:e>
+                    <m:r>
+                      <w:rPr>
+                        <w:rFonts w:ascii="Cambria Math" w:eastAsiaTheme="minorEastAsia" w:hAnsi="Cambria Math"/>
+                      </w:rPr>
+                      <m:t>Q</m:t>
+                    </m:r>
+                  </m:e>
+                  <m:sub>
+                    <m:r>
+                      <w:rPr>
+                        <w:rFonts w:ascii="Cambria Math" w:eastAsiaTheme="minorEastAsia" w:hAnsi="Cambria Math"/>
+                      </w:rPr>
+                      <m:t>i</m:t>
+                    </m:r>
+                  </m:sub>
+                </m:sSub>
+                <m:r>
+                  <w:rPr>
+                    <w:rFonts w:ascii="Cambria Math" w:eastAsiaTheme="minorEastAsia" w:hAnsi="Cambria Math"/>
+                  </w:rPr>
+                  <m:t>=IW</m:t>
+                </m:r>
+                <m:sSub>
+                  <m:sSubPr>
+                    <m:ctrlPr>
+                      <w:rPr>
+                        <w:rFonts w:ascii="Cambria Math" w:eastAsiaTheme="minorEastAsia" w:hAnsi="Cambria Math"/>
+                        <w:i/>
+                      </w:rPr>
+                    </m:ctrlPr>
+                  </m:sSubPr>
+                  <m:e>
+                    <m:r>
+                      <w:rPr>
+                        <w:rFonts w:ascii="Cambria Math" w:eastAsiaTheme="minorEastAsia" w:hAnsi="Cambria Math"/>
+                      </w:rPr>
+                      <m:t>F</m:t>
+                    </m:r>
+                  </m:e>
+                  <m:sub>
+                    <m:r>
+                      <w:rPr>
+                        <w:rFonts w:ascii="Cambria Math" w:eastAsiaTheme="minorEastAsia" w:hAnsi="Cambria Math"/>
+                      </w:rPr>
+                      <m:t>i</m:t>
+                    </m:r>
+                  </m:sub>
+                </m:sSub>
+                <m:r>
+                  <w:rPr>
+                    <w:rFonts w:ascii="Cambria Math" w:eastAsiaTheme="minorEastAsia" w:hAnsi="Cambria Math"/>
+                  </w:rPr>
+                  <m:t>*</m:t>
+                </m:r>
+                <m:sSub>
+                  <m:sSubPr>
+                    <m:ctrlPr>
+                      <w:rPr>
+                        <w:rFonts w:ascii="Cambria Math" w:eastAsiaTheme="minorEastAsia" w:hAnsi="Cambria Math"/>
+                        <w:i/>
+                      </w:rPr>
+                    </m:ctrlPr>
+                  </m:sSubPr>
+                  <m:e>
+                    <m:r>
+                      <w:rPr>
+                        <w:rFonts w:ascii="Cambria Math" w:eastAsiaTheme="minorEastAsia" w:hAnsi="Cambria Math"/>
+                      </w:rPr>
+                      <m:t>S</m:t>
+                    </m:r>
+                  </m:e>
+                  <m:sub>
+                    <m:r>
+                      <w:rPr>
+                        <w:rFonts w:ascii="Cambria Math" w:eastAsiaTheme="minorEastAsia" w:hAnsi="Cambria Math"/>
+                      </w:rPr>
+                      <m:t>i</m:t>
+                    </m:r>
+                  </m:sub>
+                </m:sSub>
+              </m:oMath>
+            </m:oMathPara>
+          </w:p>
+        </w:tc>
+        <w:tc>
+          <w:tcPr>
+            <w:tcW w:w="1026" w:type="pct"/>
+            <w:vAlign w:val="center"/>
+          </w:tcPr>
+          <w:p>
+            <w:pPr>
+              <w:pStyle w:val="PargrafodaLista"/>
+              <w:spacing w:before="0" w:beforeAutospacing="0" w:after="0" w:afterAutospacing="0" w:line="240" w:lineRule="auto"/>
+              <w:ind w:left="0" w:firstLine="0"/>
+              <w:jc w:val="right"/>
+            </w:pPr>
+            <w:r>
+              <w:t>(</w:t>
+            </w:r>
+            <w:fldSimple w:instr=" SEQ Eqn \* MERGEFORMAT ">
+              <w:r>
+                <w:rPr>
+                  <w:noProof/>
+                </w:rPr>
+                <w:t>2</w:t>
+              </w:r>
+            </w:fldSimple>
+            <w:r>
+              <w:t>)</w:t>
+            </w:r>
+          </w:p>
+        </w:tc>
+      </w:tr>
+    </w:tbl>
+    <w:p>
+      <w:pPr>
+        <w:pStyle w:val="PargrafodaLista"/>
+        <w:ind w:left="1224" w:firstLine="0"/>
+        <w:rPr>
+          <w:rFonts w:eastAsiaTheme="minorEastAsia"/>
+        </w:rPr>
+      </w:pPr>
+      <w:r>
+        <w:rPr>
+          <w:rFonts w:eastAsiaTheme="minorEastAsia"/>
+        </w:rPr>
+        <w:t>Onde</w:t>
+      </w:r>
+      <w:r>
+        <w:rPr>
+          <w:rFonts w:eastAsiaTheme="minorEastAsia"/>
+        </w:rPr>
+        <w:t xml:space="preserve"> </w:t>
+      </w:r>
+      <m:oMath>
+        <m:r>
+          <w:rPr>
+            <w:rFonts w:ascii="Cambria Math" w:eastAsiaTheme="minorEastAsia" w:hAnsi="Cambria Math"/>
+          </w:rPr>
+          <m:t>IW</m:t>
+        </m:r>
+        <m:sSub>
+          <m:sSubPr>
+            <m:ctrlPr>
+              <w:rPr>
+                <w:rFonts w:ascii="Cambria Math" w:eastAsiaTheme="minorEastAsia" w:hAnsi="Cambria Math"/>
+                <w:i/>
+              </w:rPr>
+            </m:ctrlPr>
+          </m:sSubPr>
+          <m:e>
+            <m:r>
+              <w:rPr>
+                <w:rFonts w:ascii="Cambria Math" w:eastAsiaTheme="minorEastAsia" w:hAnsi="Cambria Math"/>
+              </w:rPr>
+              <m:t>F</m:t>
+            </m:r>
+          </m:e>
+          <m:sub>
+            <m:r>
+              <w:rPr>
+                <w:rFonts w:ascii="Cambria Math" w:eastAsiaTheme="minorEastAsia" w:hAnsi="Cambria Math"/>
+              </w:rPr>
+              <m:t>i</m:t>
+            </m:r>
+          </m:sub>
+        </m:sSub>
+      </m:oMath>
+      <w:r>
+        <w:rPr>
+          <w:rFonts w:eastAsiaTheme="minorEastAsia"/>
+        </w:rPr>
+        <w:t xml:space="preserve"> é o fator </w:t>
+      </w:r>
+      <w:r>
+        <w:rPr>
+          <w:rFonts w:eastAsiaTheme="minorEastAsia"/>
+        </w:rPr>
+        <w:t xml:space="preserve">de ponderação de investimento e </w:t>
+      </w:r>
+      <m:oMath>
+        <m:sSub>
+          <m:sSubPr>
+            <m:ctrlPr>
+              <w:rPr>
+                <w:rFonts w:ascii="Cambria Math" w:eastAsiaTheme="minorEastAsia" w:hAnsi="Cambria Math"/>
+                <w:i/>
+              </w:rPr>
+            </m:ctrlPr>
+          </m:sSubPr>
+          <m:e>
+            <m:r>
+              <w:rPr>
+                <w:rFonts w:ascii="Cambria Math" w:eastAsiaTheme="minorEastAsia" w:hAnsi="Cambria Math"/>
+              </w:rPr>
+              <m:t>S</m:t>
+            </m:r>
+          </m:e>
+          <m:sub>
+            <m:r>
+              <w:rPr>
+                <w:rFonts w:ascii="Cambria Math" w:eastAsiaTheme="minorEastAsia" w:hAnsi="Cambria Math"/>
+              </w:rPr>
+              <m:t>i</m:t>
+            </m:r>
+          </m:sub>
+        </m:sSub>
+      </m:oMath>
+      <w:r>
+        <w:rPr>
+          <w:rFonts w:eastAsiaTheme="minorEastAsia"/>
+        </w:rPr>
+        <w:t xml:space="preserve"> é a quantidade </w:t>
+      </w:r>
+      <w:r>
+        <w:rPr>
+          <w:rFonts w:eastAsiaTheme="minorEastAsia"/>
+        </w:rPr>
+        <w:t xml:space="preserve">total de </w:t>
+      </w:r>
+      <w:r>
+        <w:rPr>
+          <w:rFonts w:eastAsiaTheme="minorEastAsia"/>
+        </w:rPr>
+        <w:t>ações de uma empresa</w:t>
+      </w:r>
+      <w:r>
+        <w:rPr>
+          <w:rFonts w:eastAsiaTheme="minorEastAsia"/>
+        </w:rPr>
+        <w:t>.</w:t>
+      </w:r>
+      <w:r>
+        <w:rPr>
+          <w:rFonts w:eastAsiaTheme="minorEastAsia"/>
+        </w:rPr>
+        <w:t xml:space="preserve"> O </w:t>
+      </w:r>
+      <m:oMath>
+        <m:r>
+          <w:rPr>
+            <w:rFonts w:ascii="Cambria Math" w:eastAsiaTheme="minorEastAsia" w:hAnsi="Cambria Math"/>
+          </w:rPr>
+          <m:t>IW</m:t>
+        </m:r>
+        <m:sSub>
+          <m:sSubPr>
+            <m:ctrlPr>
+              <w:rPr>
+                <w:rFonts w:ascii="Cambria Math" w:eastAsiaTheme="minorEastAsia" w:hAnsi="Cambria Math"/>
+                <w:i/>
+              </w:rPr>
+            </m:ctrlPr>
+          </m:sSubPr>
+          <m:e>
+            <m:r>
+              <w:rPr>
+                <w:rFonts w:ascii="Cambria Math" w:eastAsiaTheme="minorEastAsia" w:hAnsi="Cambria Math"/>
+              </w:rPr>
+              <m:t>F</m:t>
+            </m:r>
+          </m:e>
+          <m:sub>
+            <m:r>
+              <w:rPr>
+                <w:rFonts w:ascii="Cambria Math" w:eastAsiaTheme="minorEastAsia" w:hAnsi="Cambria Math"/>
+              </w:rPr>
+              <m:t>i</m:t>
+            </m:r>
+          </m:sub>
+        </m:sSub>
+      </m:oMath>
+      <w:r>
+        <w:rPr>
+          <w:rFonts w:eastAsiaTheme="minorEastAsia"/>
+        </w:rPr>
+        <w:t xml:space="preserve"> é calculado da seguinte forma:</w:t>
+      </w:r>
+    </w:p>
+    <w:tbl>
+      <w:tblPr>
+        <w:tblStyle w:val="Tabelacomgrade"/>
+        <w:tblW w:w="5000" w:type="pct"/>
+        <w:tblBorders>
+          <w:top w:val="none" w:sz="0" w:space="0" w:color="auto"/>
+          <w:left w:val="none" w:sz="0" w:space="0" w:color="auto"/>
+          <w:bottom w:val="none" w:sz="0" w:space="0" w:color="auto"/>
+          <w:right w:val="none" w:sz="0" w:space="0" w:color="auto"/>
+          <w:insideH w:val="none" w:sz="0" w:space="0" w:color="auto"/>
+          <w:insideV w:val="none" w:sz="0" w:space="0" w:color="auto"/>
+        </w:tblBorders>
+        <w:tblLook w:val="04A0" w:firstRow="1" w:lastRow="0" w:firstColumn="1" w:lastColumn="0" w:noHBand="0" w:noVBand="1"/>
+      </w:tblPr>
+      <w:tblGrid>
+        <w:gridCol w:w="440"/>
+        <w:gridCol w:w="7079"/>
+        <w:gridCol w:w="985"/>
+      </w:tblGrid>
+      <w:tr>
+        <w:trPr>
+          <w:trHeight w:val="629"/>
+        </w:trPr>
+        <w:tc>
+          <w:tcPr>
+            <w:tcW w:w="259" w:type="pct"/>
+            <w:vAlign w:val="center"/>
+          </w:tcPr>
+          <w:p>
+            <w:pPr>
+              <w:spacing w:before="0" w:beforeAutospacing="0" w:after="0" w:afterAutospacing="0" w:line="240" w:lineRule="auto"/>
+              <w:ind w:firstLine="0"/>
+              <w:jc w:val="center"/>
+            </w:pPr>
+          </w:p>
+        </w:tc>
+        <w:tc>
+          <w:tcPr>
+            <w:tcW w:w="4162" w:type="pct"/>
+            <w:vAlign w:val="center"/>
+          </w:tcPr>
+          <w:p>
+            <w:pPr>
+              <w:pStyle w:val="PargrafodaLista"/>
+              <w:ind w:left="1224" w:firstLine="0"/>
+              <w:rPr>
+                <w:rFonts w:eastAsiaTheme="minorEastAsia"/>
+              </w:rPr>
+            </w:pPr>
+            <m:oMathPara>
+              <m:oMath>
+                <m:r>
+                  <w:rPr>
+                    <w:rFonts w:ascii="Cambria Math" w:eastAsiaTheme="minorEastAsia" w:hAnsi="Cambria Math"/>
+                  </w:rPr>
+                  <m:t>IW</m:t>
+                </m:r>
+                <m:sSub>
+                  <m:sSubPr>
+                    <m:ctrlPr>
+                      <w:rPr>
+                        <w:rFonts w:ascii="Cambria Math" w:eastAsiaTheme="minorEastAsia" w:hAnsi="Cambria Math"/>
+                        <w:i/>
+                      </w:rPr>
+                    </m:ctrlPr>
+                  </m:sSubPr>
+                  <m:e>
+                    <m:r>
+                      <w:rPr>
+                        <w:rFonts w:ascii="Cambria Math" w:eastAsiaTheme="minorEastAsia" w:hAnsi="Cambria Math"/>
+                      </w:rPr>
+                      <m:t>F</m:t>
+                    </m:r>
+                  </m:e>
+                  <m:sub>
+                    <m:r>
+                      <w:rPr>
+                        <w:rFonts w:ascii="Cambria Math" w:eastAsiaTheme="minorEastAsia" w:hAnsi="Cambria Math"/>
+                      </w:rPr>
+                      <m:t>i</m:t>
+                    </m:r>
+                  </m:sub>
+                </m:sSub>
+                <m:r>
+                  <w:rPr>
+                    <w:rFonts w:ascii="Cambria Math" w:eastAsiaTheme="minorEastAsia" w:hAnsi="Cambria Math"/>
+                  </w:rPr>
+                  <m:t>=</m:t>
+                </m:r>
+                <m:f>
+                  <m:fPr>
+                    <m:ctrlPr>
+                      <w:rPr>
+                        <w:rFonts w:ascii="Cambria Math" w:eastAsiaTheme="minorEastAsia" w:hAnsi="Cambria Math"/>
+                        <w:i/>
+                      </w:rPr>
+                    </m:ctrlPr>
+                  </m:fPr>
+                  <m:num>
+                    <m:r>
+                      <w:rPr>
+                        <w:rFonts w:ascii="Cambria Math" w:eastAsiaTheme="minorEastAsia" w:hAnsi="Cambria Math"/>
+                      </w:rPr>
+                      <m:t>ações em circulação</m:t>
+                    </m:r>
+                  </m:num>
+                  <m:den>
+                    <m:r>
+                      <w:rPr>
+                        <w:rFonts w:ascii="Cambria Math" w:eastAsiaTheme="minorEastAsia" w:hAnsi="Cambria Math"/>
+                      </w:rPr>
+                      <m:t>total de ações emitidas</m:t>
+                    </m:r>
+                  </m:den>
+                </m:f>
+              </m:oMath>
+            </m:oMathPara>
+          </w:p>
+        </w:tc>
+        <w:tc>
+          <w:tcPr>
+            <w:tcW w:w="579" w:type="pct"/>
+            <w:vAlign w:val="center"/>
+          </w:tcPr>
+          <w:p>
+            <w:pPr>
+              <w:spacing w:before="0" w:beforeAutospacing="0" w:after="0" w:afterAutospacing="0" w:line="240" w:lineRule="auto"/>
+              <w:ind w:firstLine="0"/>
+              <w:jc w:val="right"/>
+            </w:pPr>
+            <w:r>
+              <w:t>(</w:t>
+            </w:r>
+            <w:fldSimple w:instr=" SEQ Eqn \* MERGEFORMAT ">
+              <w:r>
+                <w:rPr>
+                  <w:noProof/>
+                </w:rPr>
+                <w:t>3</w:t>
+              </w:r>
+            </w:fldSimple>
+            <w:r>
+              <w:t>)</w:t>
+            </w:r>
+          </w:p>
+        </w:tc>
+      </w:tr>
+    </w:tbl>
+    <w:p>
+      <w:pPr>
+        <w:pStyle w:val="PargrafodaLista"/>
+        <w:ind w:left="1224" w:firstLine="0"/>
+        <w:rPr>
+          <w:rFonts w:eastAsiaTheme="minorEastAsia"/>
+        </w:rPr>
+      </w:pPr>
+      <w:r>
+        <w:t>O divisor (</w:t>
+      </w:r>
+      <m:oMath>
+        <m:r>
+          <w:rPr>
+            <w:rFonts w:ascii="Cambria Math" w:hAnsi="Cambria Math"/>
+          </w:rPr>
+          <m:t>α</m:t>
+        </m:r>
+      </m:oMath>
+      <w:r>
+        <w:rPr>
+          <w:rFonts w:eastAsiaTheme="minorEastAsia"/>
+        </w:rPr>
+        <w:t xml:space="preserve">) </w:t>
+      </w:r>
+      <w:r>
+        <w:rPr>
+          <w:rFonts w:eastAsiaTheme="minorEastAsia"/>
+        </w:rPr>
+        <w:t>serve para manter o nível do índice quando ocorre</w:t>
+      </w:r>
+      <w:r>
+        <w:rPr>
+          <w:rFonts w:eastAsiaTheme="minorEastAsia"/>
+        </w:rPr>
+        <w:t>r</w:t>
+      </w:r>
+      <w:r>
+        <w:rPr>
+          <w:rFonts w:eastAsiaTheme="minorEastAsia"/>
+        </w:rPr>
+        <w:t xml:space="preserve"> qua</w:t>
+      </w:r>
+      <w:r>
+        <w:rPr>
+          <w:rFonts w:eastAsiaTheme="minorEastAsia"/>
+        </w:rPr>
+        <w:t xml:space="preserve">lquer </w:t>
+      </w:r>
+      <w:r>
+        <w:rPr>
+          <w:rFonts w:eastAsiaTheme="minorEastAsia"/>
+        </w:rPr>
+        <w:t xml:space="preserve">mudança </w:t>
+      </w:r>
+      <w:r>
+        <w:rPr>
+          <w:rFonts w:eastAsiaTheme="minorEastAsia"/>
+        </w:rPr>
+        <w:t>na quantidade de ações</w:t>
+      </w:r>
+      <w:r>
+        <w:rPr>
+          <w:rFonts w:eastAsiaTheme="minorEastAsia"/>
+        </w:rPr>
+        <w:t xml:space="preserve"> </w:t>
+      </w:r>
+      <w:r>
+        <w:rPr>
+          <w:rFonts w:eastAsiaTheme="minorEastAsia"/>
+        </w:rPr>
+        <w:t>que alter</w:t>
+      </w:r>
+      <w:r>
+        <w:rPr>
+          <w:rFonts w:eastAsiaTheme="minorEastAsia"/>
+        </w:rPr>
+        <w:t>e</w:t>
+      </w:r>
+      <w:r>
+        <w:rPr>
+          <w:rFonts w:eastAsiaTheme="minorEastAsia"/>
+        </w:rPr>
+        <w:t xml:space="preserve"> o valor de mercado </w:t>
+      </w:r>
+      <w:r>
+        <w:rPr>
+          <w:rFonts w:eastAsiaTheme="minorEastAsia"/>
+        </w:rPr>
+        <w:t>do índice</w:t>
+      </w:r>
+      <w:r>
+        <w:rPr>
+          <w:rFonts w:eastAsiaTheme="minorEastAsia"/>
+        </w:rPr>
+        <w:t>.</w:t>
+      </w:r>
+      <w:r>
+        <w:rPr>
+          <w:rFonts w:eastAsiaTheme="minorEastAsia"/>
+        </w:rPr>
+        <w:t xml:space="preserve"> </w:t>
+      </w:r>
+      <w:r>
+        <w:rPr>
+          <w:rFonts w:eastAsiaTheme="minorEastAsia"/>
+        </w:rPr>
+        <w:t>Tais mudanças podem se dar através de eventos corporativos</w:t>
+      </w:r>
+      <w:r>
+        <w:rPr>
+          <w:rFonts w:eastAsiaTheme="minorEastAsia"/>
+        </w:rPr>
+        <w:t xml:space="preserve">. </w:t>
+      </w:r>
+      <w:r>
+        <w:rPr>
+          <w:rFonts w:eastAsiaTheme="minorEastAsia"/>
+        </w:rPr>
+        <w:t>Além disso, a inclusão ou exclusão de uma ação na composição do índice</w:t>
+      </w:r>
+      <w:r>
+        <w:rPr>
+          <w:rFonts w:eastAsiaTheme="minorEastAsia"/>
+        </w:rPr>
+        <w:t xml:space="preserve"> torna necessário </w:t>
+      </w:r>
+      <w:r>
+        <w:rPr>
+          <w:rFonts w:eastAsiaTheme="minorEastAsia"/>
+        </w:rPr>
+        <w:t xml:space="preserve">um novo ajuste no divisor. </w:t>
+      </w:r>
+      <w:r>
+        <w:rPr>
+          <w:rFonts w:eastAsiaTheme="minorEastAsia"/>
+        </w:rPr>
+        <w:t xml:space="preserve"> </w:t>
+      </w:r>
+    </w:p>
+    <w:p>
+      <w:pPr>
+        <w:pStyle w:val="PargrafodaLista"/>
+        <w:ind w:left="1224" w:firstLine="0"/>
+      </w:pPr>
+      <w:r>
+        <w:t xml:space="preserve">O papel do divisor é padronizar o </w:t>
+      </w:r>
+      <w:r>
+        <w:t xml:space="preserve">valor </w:t>
+      </w:r>
+      <w:r>
+        <w:t>de mercado</w:t>
+      </w:r>
+      <w:r>
+        <w:t xml:space="preserve"> do índice</w:t>
+      </w:r>
+      <w:r>
+        <w:t xml:space="preserve"> calculado </w:t>
+      </w:r>
+      <w:r>
+        <w:t xml:space="preserve">pelo </w:t>
+      </w:r>
+      <w:r>
+        <w:t>numerador da</w:t>
+      </w:r>
+      <w:r>
+        <w:t xml:space="preserve"> </w:t>
+      </w:r>
+      <w:r>
+        <w:t>E</w:t>
+      </w:r>
+      <w:r>
+        <w:t>quação</w:t>
+      </w:r>
+      <w:r>
+        <w:t xml:space="preserve"> </w:t>
+      </w:r>
+      <w:r>
+        <w:t>(</w:t>
+      </w:r>
+      <w:r>
+        <w:fldChar w:fldCharType="begin"/>
+      </w:r>
+      <w:r>
+        <w:instrText xml:space="preserve"> REF eq_1 \h </w:instrText>
+      </w:r>
+      <w:r>
+        <w:fldChar w:fldCharType="separate"/>
+      </w:r>
+      <w:r>
+        <w:rPr>
+          <w:noProof/>
+        </w:rPr>
+        <w:t>1</w:t>
+      </w:r>
+      <w:r>
+        <w:fldChar w:fldCharType="end"/>
+      </w:r>
+      <w:r>
+        <w:t>)</w:t>
+      </w:r>
+      <w:r>
+        <w:t xml:space="preserve">, de modo que </w:t>
+      </w:r>
+      <w:r>
+        <w:t>torne</w:t>
+      </w:r>
+      <w:r>
+        <w:t xml:space="preserve"> fácil o acompanhamento d</w:t>
+      </w:r>
+      <w:r>
+        <w:t>e sua</w:t>
+      </w:r>
+      <w:r>
+        <w:t xml:space="preserve"> variação durante </w:t>
+      </w:r>
+      <w:r>
+        <w:t xml:space="preserve">o </w:t>
+      </w:r>
+      <w:r>
+        <w:t>tempo</w:t>
+      </w:r>
+      <w:r>
+        <w:t>. O valor resultante</w:t>
+      </w:r>
+      <w:r>
+        <w:t xml:space="preserve"> desse cálculo</w:t>
+      </w:r>
+      <w:r>
+        <w:t>, aparentemente aleatório, é padronizado para um valor arbitrariamente escolhido</w:t>
+      </w:r>
+      <w:r>
+        <w:t xml:space="preserve"> em um período base</w:t>
+      </w:r>
+      <w:r>
+        <w:t>, que no caso do índice das ações cearenses</w:t>
+      </w:r>
+      <w:r>
+        <w:t xml:space="preserve"> foi estabelecido como 100</w:t>
+      </w:r>
+      <w:r>
+        <w:t xml:space="preserve"> no dia 2 de Fevereiro de 2012</w:t>
+      </w:r>
+      <w:r>
+        <w:t>.</w:t>
+      </w:r>
+      <w:r>
+        <w:t xml:space="preserve"> Além de</w:t>
+      </w:r>
+      <w:r>
+        <w:t xml:space="preserve"> tornar o acompanhamento</w:t>
+      </w:r>
+      <w:r>
+        <w:t xml:space="preserve"> das variações </w:t>
+      </w:r>
+      <w:r>
+        <w:t xml:space="preserve">do índice </w:t>
+      </w:r>
+      <w:r>
+        <w:t>mais gerenciáve</w:t>
+      </w:r>
+      <w:r>
+        <w:t>l</w:t>
+      </w:r>
+      <w:r>
+        <w:t xml:space="preserve">, o divisor </w:t>
+      </w:r>
+      <w:r>
+        <w:t xml:space="preserve">ajusta </w:t>
+      </w:r>
+      <w:r>
+        <w:t>a escala</w:t>
+      </w:r>
+      <w:r>
+        <w:t xml:space="preserve"> de medição</w:t>
+      </w:r>
+      <w:r>
+        <w:t xml:space="preserve"> </w:t>
+      </w:r>
+      <w:r>
+        <w:t xml:space="preserve">quando ocorre mudanças no valor de mercado </w:t>
+      </w:r>
+      <w:r>
+        <w:t>em que não é ocasionado pela variação no</w:t>
+      </w:r>
+      <w:r>
+        <w:t>s</w:t>
+      </w:r>
+      <w:r>
+        <w:t xml:space="preserve"> preço</w:t>
+      </w:r>
+      <w:r>
+        <w:t>s das ações</w:t>
+      </w:r>
+      <w:r>
+        <w:t xml:space="preserve">, mas, por exemplo, pela adição ou exclusão de uma companhia </w:t>
+      </w:r>
+      <w:r>
+        <w:t xml:space="preserve">no grupo. Este fato pode gerar distorções caso o divisor não seja ajustado. </w:t>
+      </w:r>
+    </w:p>
+    <w:p>
+      <w:pPr>
+        <w:pStyle w:val="PargrafodaLista"/>
+        <w:ind w:left="1224" w:firstLine="0"/>
+        <w:rPr>
+          <w:rFonts w:eastAsiaTheme="minorEastAsia"/>
+        </w:rPr>
+      </w:pPr>
+      <w:r>
+        <w:t>O cálculo do divisor (</w:t>
+      </w:r>
+      <m:oMath>
+        <m:r>
+          <w:rPr>
+            <w:rFonts w:ascii="Cambria Math" w:hAnsi="Cambria Math"/>
+          </w:rPr>
+          <m:t>α</m:t>
+        </m:r>
+      </m:oMath>
+      <w:r>
+        <w:rPr>
+          <w:rFonts w:eastAsiaTheme="minorEastAsia"/>
+        </w:rPr>
+        <w:t xml:space="preserve">) é feito, incialmente, </w:t>
+      </w:r>
+      <w:r>
+        <w:rPr>
+          <w:rFonts w:eastAsiaTheme="minorEastAsia"/>
+        </w:rPr>
+        <w:t xml:space="preserve">escolhendo o valor que daremos ao período base. </w:t>
+      </w:r>
+      <w:r>
+        <w:rPr>
+          <w:rFonts w:eastAsiaTheme="minorEastAsia"/>
+        </w:rPr>
+        <w:t>Para exemplificar</w:t>
+      </w:r>
+      <w:r>
+        <w:rPr>
+          <w:rFonts w:eastAsiaTheme="minorEastAsia"/>
+        </w:rPr>
+        <w:t>, t</w:t>
+      </w:r>
+      <w:r>
+        <w:rPr>
+          <w:rFonts w:eastAsiaTheme="minorEastAsia"/>
+        </w:rPr>
+        <w:t xml:space="preserve">omaremos </w:t>
+      </w:r>
+      <w:r>
+        <w:rPr>
+          <w:rFonts w:eastAsiaTheme="minorEastAsia"/>
+        </w:rPr>
+        <w:t xml:space="preserve">esse valor como sendo 100 e escolheremos o período base como sendo </w:t>
+      </w:r>
+      <w:r>
+        <w:rPr>
+          <w:rFonts w:eastAsiaTheme="minorEastAsia"/>
+        </w:rPr>
+        <w:t>0</w:t>
+      </w:r>
+      <w:r>
+        <w:rPr>
+          <w:rFonts w:eastAsiaTheme="minorEastAsia"/>
+        </w:rPr>
+        <w:t>2</w:t>
+      </w:r>
+      <w:r>
+        <w:rPr>
+          <w:rFonts w:eastAsiaTheme="minorEastAsia"/>
+        </w:rPr>
+        <w:t>/0</w:t>
+      </w:r>
+      <w:r>
+        <w:rPr>
+          <w:rFonts w:eastAsiaTheme="minorEastAsia"/>
+        </w:rPr>
+        <w:t>2</w:t>
+      </w:r>
+      <w:r>
+        <w:rPr>
+          <w:rFonts w:eastAsiaTheme="minorEastAsia"/>
+        </w:rPr>
+        <w:t>/</w:t>
+      </w:r>
+      <w:r>
+        <w:rPr>
+          <w:rFonts w:eastAsiaTheme="minorEastAsia"/>
+        </w:rPr>
+        <w:t>2012.</w:t>
+      </w:r>
+      <w:r>
+        <w:rPr>
+          <w:rFonts w:eastAsiaTheme="minorEastAsia"/>
+        </w:rPr>
+        <w:t xml:space="preserve"> </w:t>
+      </w:r>
+      <w:r>
+        <w:rPr>
+          <w:rFonts w:eastAsiaTheme="minorEastAsia"/>
+        </w:rPr>
+        <w:t xml:space="preserve">Ao fazermos o somatório do valor de mercado das empresas constituintes do índice, temos, então, o valor de mercado ajustado pelo </w:t>
+      </w:r>
+      <w:proofErr w:type="spellStart"/>
+      <w:r>
+        <w:rPr>
+          <w:rFonts w:eastAsiaTheme="minorEastAsia"/>
+          <w:i/>
+          <w:iCs/>
+        </w:rPr>
+        <w:t>free-float</w:t>
+      </w:r>
+      <w:proofErr w:type="spellEnd"/>
+      <w:r>
+        <w:rPr>
+          <w:rFonts w:eastAsiaTheme="minorEastAsia"/>
+        </w:rPr>
+        <w:t>. Nessa data, o valor foi de R$ 3,6 bilhões</w:t>
+      </w:r>
+      <w:r>
+        <w:rPr>
+          <w:rFonts w:eastAsiaTheme="minorEastAsia"/>
+        </w:rPr>
+        <w:t>. Para se encontrar o divisor, é feito a divisão do valor de mercado por 100</w:t>
+      </w:r>
+      <w:r>
+        <w:rPr>
+          <w:rFonts w:eastAsiaTheme="minorEastAsia"/>
+        </w:rPr>
+        <w:t>.</w:t>
+      </w:r>
+    </w:p>
+    <w:tbl>
+      <w:tblPr>
+        <w:tblStyle w:val="Tabelacomgrade"/>
+        <w:tblW w:w="0" w:type="auto"/>
+        <w:tblBorders>
+          <w:top w:val="none" w:sz="0" w:space="0" w:color="auto"/>
+          <w:left w:val="none" w:sz="0" w:space="0" w:color="auto"/>
+          <w:bottom w:val="none" w:sz="0" w:space="0" w:color="auto"/>
+          <w:right w:val="none" w:sz="0" w:space="0" w:color="auto"/>
+          <w:insideH w:val="none" w:sz="0" w:space="0" w:color="auto"/>
+          <w:insideV w:val="none" w:sz="0" w:space="0" w:color="auto"/>
+        </w:tblBorders>
+        <w:tblLook w:val="04A0" w:firstRow="1" w:lastRow="0" w:firstColumn="1" w:lastColumn="0" w:noHBand="0" w:noVBand="1"/>
+      </w:tblPr>
+      <w:tblGrid>
+        <w:gridCol w:w="2831"/>
+        <w:gridCol w:w="2831"/>
+      </w:tblGrid>
+      <w:tr>
+        <w:trPr>
+          <w:trHeight w:val="629"/>
+        </w:trPr>
+        <w:tc>
+          <w:tcPr>
+            <w:tcW w:w="2831" w:type="dxa"/>
+            <w:vAlign w:val="center"/>
+          </w:tcPr>
+          <w:p>
+            <w:pPr>
+              <w:spacing w:before="0" w:beforeAutospacing="0" w:after="0" w:afterAutospacing="0" w:line="240" w:lineRule="auto"/>
+              <w:ind w:firstLine="0"/>
+              <w:jc w:val="center"/>
+            </w:pPr>
+          </w:p>
+        </w:tc>
+        <w:tc>
+          <w:tcPr>
+            <w:tcW w:w="2831" w:type="dxa"/>
+            <w:vAlign w:val="center"/>
+          </w:tcPr>
+          <w:p>
+            <w:pPr>
+              <w:spacing w:before="0" w:beforeAutospacing="0" w:after="0" w:afterAutospacing="0" w:line="240" w:lineRule="auto"/>
+              <w:ind w:firstLine="0"/>
+              <w:jc w:val="center"/>
+              <w:rPr>
+                <w:rFonts w:eastAsiaTheme="minorEastAsia"/>
+              </w:rPr>
+            </w:pPr>
+            <m:oMathPara>
+              <m:oMath>
+                <m:r>
+                  <w:rPr>
+                    <w:rFonts w:ascii="Cambria Math" w:hAnsi="Cambria Math"/>
+                  </w:rPr>
+                  <m:t xml:space="preserve">α= </m:t>
+                </m:r>
+                <m:f>
+                  <m:fPr>
+                    <m:ctrlPr>
+                      <w:rPr>
+                        <w:rFonts w:ascii="Cambria Math" w:hAnsi="Cambria Math"/>
+                        <w:i/>
+                      </w:rPr>
+                    </m:ctrlPr>
+                  </m:fPr>
+                  <m:num>
+                    <m:r>
+                      <w:rPr>
+                        <w:rFonts w:ascii="Cambria Math" w:hAnsi="Cambria Math"/>
+                      </w:rPr>
+                      <m:t>3.609.426.037</m:t>
+                    </m:r>
+                  </m:num>
+                  <m:den>
+                    <m:r>
+                      <w:rPr>
+                        <w:rFonts w:ascii="Cambria Math" w:hAnsi="Cambria Math"/>
+                      </w:rPr>
+                      <m:t>100</m:t>
+                    </m:r>
+                  </m:den>
+                </m:f>
+              </m:oMath>
+            </m:oMathPara>
+          </w:p>
+          <w:p>
+            <w:pPr>
+              <w:spacing w:before="0" w:beforeAutospacing="0" w:after="0" w:afterAutospacing="0" w:line="240" w:lineRule="auto"/>
+              <w:ind w:firstLine="0"/>
+              <w:jc w:val="center"/>
+            </w:pPr>
+          </w:p>
+          <w:p>
+            <w:pPr>
+              <w:spacing w:before="0" w:beforeAutospacing="0" w:after="0" w:afterAutospacing="0" w:line="240" w:lineRule="auto"/>
+              <w:ind w:firstLine="0"/>
+              <w:jc w:val="center"/>
+              <w:rPr>
+                <w:rFonts w:ascii="Calibri" w:hAnsi="Calibri" w:cs="Calibri"/>
+                <w:color w:val="000000"/>
+                <w:sz w:val="22"/>
+              </w:rPr>
+            </w:pPr>
+            <m:oMath>
+              <m:r>
+                <w:rPr>
+                  <w:rFonts w:ascii="Cambria Math" w:hAnsi="Cambria Math"/>
+                </w:rPr>
+                <m:t>α= 36.094.260</m:t>
+              </m:r>
+            </m:oMath>
+            <w:r>
+              <w:rPr>
+                <w:rFonts w:ascii="Calibri" w:hAnsi="Calibri" w:cs="Calibri"/>
+                <w:color w:val="000000"/>
+                <w:sz w:val="22"/>
+              </w:rPr>
+              <w:t xml:space="preserve"> </w:t>
+            </w:r>
+          </w:p>
+        </w:tc>
+      </w:tr>
+    </w:tbl>
+    <w:p>
+      <w:pPr>
+        <w:pStyle w:val="PargrafodaLista"/>
+        <w:ind w:left="1224" w:firstLine="0"/>
+      </w:pPr>
+      <w:r>
+        <w:t xml:space="preserve">O divisor encontrado será utilizado até que seja necessário um ajuste. </w:t>
+      </w:r>
+      <w:r>
+        <w:rPr>
+          <w:rFonts w:eastAsiaTheme="minorEastAsia"/>
+        </w:rPr>
+        <w:t xml:space="preserve"> </w:t>
+      </w:r>
+    </w:p>
+    <w:p>
+      <w:pPr>
+        <w:pStyle w:val="PargrafodaLista"/>
+        <w:ind w:left="1224" w:firstLine="0"/>
+        <w:rPr>
+          <w:rFonts w:eastAsiaTheme="minorEastAsia"/>
+        </w:rPr>
+      </w:pPr>
+      <w:r>
+        <w:rPr>
+          <w:rFonts w:eastAsiaTheme="minorEastAsia"/>
+        </w:rPr>
+        <w:t>Por fim, para calcularmos o índice, iremos dividir o valor de mercado pelo divisor:</w:t>
+      </w:r>
+    </w:p>
+    <w:tbl>
+      <w:tblPr>
+        <w:tblStyle w:val="Tabelacomgrade"/>
+        <w:tblW w:w="0" w:type="auto"/>
+        <w:tblBorders>
+          <w:top w:val="none" w:sz="0" w:space="0" w:color="auto"/>
+          <w:left w:val="none" w:sz="0" w:space="0" w:color="auto"/>
+          <w:bottom w:val="none" w:sz="0" w:space="0" w:color="auto"/>
+          <w:right w:val="none" w:sz="0" w:space="0" w:color="auto"/>
+          <w:insideH w:val="none" w:sz="0" w:space="0" w:color="auto"/>
+          <w:insideV w:val="none" w:sz="0" w:space="0" w:color="auto"/>
+        </w:tblBorders>
+        <w:tblLook w:val="04A0" w:firstRow="1" w:lastRow="0" w:firstColumn="1" w:lastColumn="0" w:noHBand="0" w:noVBand="1"/>
+      </w:tblPr>
+      <w:tblGrid>
+        <w:gridCol w:w="2831"/>
+        <w:gridCol w:w="2831"/>
+        <w:gridCol w:w="2832"/>
+      </w:tblGrid>
+      <w:tr>
+        <w:trPr>
+          <w:trHeight w:val="629"/>
+        </w:trPr>
+        <w:tc>
+          <w:tcPr>
+            <w:tcW w:w="2831" w:type="dxa"/>
+            <w:vAlign w:val="center"/>
+          </w:tcPr>
+          <w:p>
+            <w:pPr>
+              <w:spacing w:before="0" w:beforeAutospacing="0" w:after="0" w:afterAutospacing="0" w:line="240" w:lineRule="auto"/>
+              <w:ind w:firstLine="0"/>
+              <w:jc w:val="center"/>
+            </w:pPr>
+          </w:p>
+        </w:tc>
+        <w:tc>
+          <w:tcPr>
+            <w:tcW w:w="2831" w:type="dxa"/>
+            <w:vAlign w:val="center"/>
+          </w:tcPr>
+          <w:p>
+            <w:pPr>
+              <w:spacing w:before="0" w:beforeAutospacing="0" w:after="240" w:afterAutospacing="0" w:line="240" w:lineRule="auto"/>
+              <w:ind w:firstLine="0"/>
+              <w:jc w:val="center"/>
+              <w:rPr>
+                <w:rFonts w:eastAsiaTheme="minorEastAsia"/>
+              </w:rPr>
+            </w:pPr>
+            <m:oMathPara>
+              <m:oMath>
+                <m:r>
+                  <w:rPr>
+                    <w:rFonts w:ascii="Cambria Math" w:hAnsi="Cambria Math"/>
+                  </w:rPr>
+                  <m:t>Índic</m:t>
+                </m:r>
+                <m:sSub>
+                  <m:sSubPr>
+                    <m:ctrlPr>
+                      <w:rPr>
+                        <w:rFonts w:ascii="Cambria Math" w:hAnsi="Cambria Math"/>
+                        <w:i/>
+                      </w:rPr>
+                    </m:ctrlPr>
+                  </m:sSubPr>
+                  <m:e>
+                    <m:r>
+                      <w:rPr>
+                        <w:rFonts w:ascii="Cambria Math" w:hAnsi="Cambria Math"/>
+                      </w:rPr>
+                      <m:t>e</m:t>
+                    </m:r>
+                  </m:e>
+                  <m:sub>
+                    <m:r>
+                      <w:rPr>
+                        <w:rFonts w:ascii="Cambria Math" w:hAnsi="Cambria Math"/>
+                      </w:rPr>
+                      <m:t>t</m:t>
+                    </m:r>
+                  </m:sub>
+                </m:sSub>
+                <m:r>
+                  <w:rPr>
+                    <w:rFonts w:ascii="Cambria Math" w:hAnsi="Cambria Math"/>
+                  </w:rPr>
+                  <m:t>=</m:t>
+                </m:r>
+                <m:f>
+                  <m:fPr>
+                    <m:ctrlPr>
+                      <w:rPr>
+                        <w:rFonts w:ascii="Cambria Math" w:hAnsi="Cambria Math"/>
+                        <w:i/>
+                      </w:rPr>
+                    </m:ctrlPr>
+                  </m:fPr>
+                  <m:num>
+                    <m:r>
+                      <w:rPr>
+                        <w:rFonts w:ascii="Cambria Math" w:hAnsi="Cambria Math"/>
+                      </w:rPr>
+                      <m:t>3.609.426.037</m:t>
+                    </m:r>
+                  </m:num>
+                  <m:den>
+                    <m:r>
+                      <w:rPr>
+                        <w:rFonts w:ascii="Cambria Math" w:hAnsi="Cambria Math"/>
+                      </w:rPr>
+                      <m:t>36.094.260</m:t>
+                    </m:r>
+                  </m:den>
+                </m:f>
+              </m:oMath>
+            </m:oMathPara>
+          </w:p>
+          <w:p>
+            <w:pPr>
+              <w:spacing w:before="0" w:beforeAutospacing="0" w:after="0" w:afterAutospacing="0" w:line="240" w:lineRule="auto"/>
+              <w:ind w:firstLine="0"/>
+              <w:jc w:val="center"/>
+            </w:pPr>
+            <m:oMathPara>
+              <m:oMath>
+                <m:r>
+                  <w:rPr>
+                    <w:rFonts w:ascii="Cambria Math" w:hAnsi="Cambria Math"/>
+                  </w:rPr>
+                  <m:t>Índic</m:t>
+                </m:r>
+                <m:sSub>
+                  <m:sSubPr>
+                    <m:ctrlPr>
+                      <w:rPr>
+                        <w:rFonts w:ascii="Cambria Math" w:hAnsi="Cambria Math"/>
+                        <w:i/>
+                      </w:rPr>
+                    </m:ctrlPr>
+                  </m:sSubPr>
+                  <m:e>
+                    <m:r>
+                      <w:rPr>
+                        <w:rFonts w:ascii="Cambria Math" w:hAnsi="Cambria Math"/>
+                      </w:rPr>
+                      <m:t>e</m:t>
+                    </m:r>
+                  </m:e>
+                  <m:sub>
+                    <m:r>
+                      <w:rPr>
+                        <w:rFonts w:ascii="Cambria Math" w:hAnsi="Cambria Math"/>
+                      </w:rPr>
+                      <m:t>t</m:t>
+                    </m:r>
+                  </m:sub>
+                </m:sSub>
+                <m:r>
+                  <w:rPr>
+                    <w:rFonts w:ascii="Cambria Math" w:hAnsi="Cambria Math"/>
+                  </w:rPr>
+                  <m:t>=100</m:t>
+                </m:r>
+              </m:oMath>
+            </m:oMathPara>
+          </w:p>
+        </w:tc>
+        <w:tc>
+          <w:tcPr>
+            <w:tcW w:w="2832" w:type="dxa"/>
+            <w:vAlign w:val="center"/>
+          </w:tcPr>
+          <w:p>
+            <w:pPr>
+              <w:spacing w:before="0" w:beforeAutospacing="0" w:after="0" w:afterAutospacing="0" w:line="240" w:lineRule="auto"/>
+              <w:ind w:firstLine="0"/>
+              <w:jc w:val="right"/>
+            </w:pPr>
+          </w:p>
+        </w:tc>
+      </w:tr>
+    </w:tbl>
+    <w:p>
+      <w:pPr>
+        <w:pStyle w:val="PargrafodaLista"/>
+        <w:spacing w:after="0" w:afterAutospacing="0"/>
+        <w:ind w:left="1224" w:firstLine="0"/>
+        <w:rPr>
+          <w:rFonts w:eastAsiaTheme="minorEastAsia"/>
+        </w:rPr>
+      </w:pPr>
+      <w:r>
+        <w:rPr>
+          <w:rFonts w:eastAsiaTheme="minorEastAsia"/>
+        </w:rPr>
+        <w:t xml:space="preserve">Quando </w:t>
+      </w:r>
+      <w:r>
+        <w:rPr>
+          <w:rFonts w:eastAsiaTheme="minorEastAsia"/>
+        </w:rPr>
+        <w:t xml:space="preserve">uma nova empresa for inserida na carteira teórica do índice, será necessário um ajuste </w:t>
+      </w:r>
+      <w:r>
+        <w:rPr>
+          <w:rFonts w:eastAsiaTheme="minorEastAsia"/>
+        </w:rPr>
+        <w:t xml:space="preserve">no divisor. </w:t>
+      </w:r>
+      <w:r>
+        <w:rPr>
+          <w:rFonts w:eastAsiaTheme="minorEastAsia"/>
+        </w:rPr>
+        <w:t xml:space="preserve">Este ajuste é computado através da </w:t>
+      </w:r>
+      <w:r>
+        <w:rPr>
+          <w:rFonts w:eastAsiaTheme="minorEastAsia"/>
+        </w:rPr>
+        <w:t>e</w:t>
+      </w:r>
+      <w:r>
+        <w:rPr>
+          <w:rFonts w:eastAsiaTheme="minorEastAsia"/>
+        </w:rPr>
+        <w:t xml:space="preserve">quação </w:t>
+      </w:r>
+      <w:r>
+        <w:rPr>
+          <w:rFonts w:eastAsiaTheme="minorEastAsia"/>
+        </w:rPr>
+        <w:t>abaixo</w:t>
+      </w:r>
+      <w:r>
+        <w:rPr>
+          <w:rFonts w:eastAsiaTheme="minorEastAsia"/>
+        </w:rPr>
+        <w:t>:</w:t>
+      </w:r>
+    </w:p>
+    <w:tbl>
+      <w:tblPr>
+        <w:tblStyle w:val="Tabelacomgrade"/>
+        <w:tblW w:w="5000" w:type="pct"/>
+        <w:tblBorders>
+          <w:top w:val="none" w:sz="0" w:space="0" w:color="auto"/>
+          <w:left w:val="none" w:sz="0" w:space="0" w:color="auto"/>
+          <w:bottom w:val="none" w:sz="0" w:space="0" w:color="auto"/>
+          <w:right w:val="none" w:sz="0" w:space="0" w:color="auto"/>
+          <w:insideH w:val="none" w:sz="0" w:space="0" w:color="auto"/>
+          <w:insideV w:val="none" w:sz="0" w:space="0" w:color="auto"/>
+        </w:tblBorders>
+        <w:tblLook w:val="04A0" w:firstRow="1" w:lastRow="0" w:firstColumn="1" w:lastColumn="0" w:noHBand="0" w:noVBand="1"/>
+      </w:tblPr>
+      <w:tblGrid>
+        <w:gridCol w:w="473"/>
+        <w:gridCol w:w="6973"/>
+        <w:gridCol w:w="1058"/>
+      </w:tblGrid>
+      <w:tr>
+        <w:trPr>
+          <w:trHeight w:val="629"/>
+        </w:trPr>
+        <w:tc>
+          <w:tcPr>
+            <w:tcW w:w="278" w:type="pct"/>
+            <w:vAlign w:val="center"/>
+          </w:tcPr>
+          <w:p>
+            <w:pPr>
+              <w:spacing w:before="0" w:beforeAutospacing="0" w:after="0" w:afterAutospacing="0" w:line="240" w:lineRule="auto"/>
+              <w:ind w:firstLine="0"/>
+              <w:jc w:val="center"/>
+            </w:pPr>
+          </w:p>
+        </w:tc>
+        <w:tc>
+          <w:tcPr>
+            <w:tcW w:w="4099" w:type="pct"/>
+            <w:vAlign w:val="center"/>
+          </w:tcPr>
+          <w:p>
+            <w:pPr>
+              <w:spacing w:before="0" w:beforeAutospacing="0" w:after="0" w:afterAutospacing="0" w:line="240" w:lineRule="auto"/>
+              <w:ind w:firstLine="0"/>
+              <w:jc w:val="center"/>
+            </w:pPr>
+            <m:oMathPara>
+              <m:oMath>
+                <m:r>
+                  <w:rPr>
+                    <w:rFonts w:ascii="Cambria Math" w:hAnsi="Cambria Math"/>
+                  </w:rPr>
+                  <m:t>Diviso</m:t>
+                </m:r>
+                <m:sSub>
+                  <m:sSubPr>
+                    <m:ctrlPr>
+                      <w:rPr>
+                        <w:rFonts w:ascii="Cambria Math" w:hAnsi="Cambria Math"/>
+                        <w:i/>
+                      </w:rPr>
+                    </m:ctrlPr>
+                  </m:sSubPr>
+                  <m:e>
+                    <m:r>
+                      <w:rPr>
+                        <w:rFonts w:ascii="Cambria Math" w:hAnsi="Cambria Math"/>
+                      </w:rPr>
+                      <m:t>r</m:t>
+                    </m:r>
+                  </m:e>
+                  <m:sub>
+                    <m:r>
+                      <w:rPr>
+                        <w:rFonts w:ascii="Cambria Math" w:hAnsi="Cambria Math"/>
+                      </w:rPr>
+                      <m:t>t</m:t>
+                    </m:r>
+                  </m:sub>
+                </m:sSub>
+                <m:r>
+                  <w:rPr>
+                    <w:rFonts w:ascii="Cambria Math" w:hAnsi="Cambria Math"/>
+                  </w:rPr>
+                  <m:t>=</m:t>
+                </m:r>
+                <m:d>
+                  <m:dPr>
+                    <m:ctrlPr>
+                      <w:rPr>
+                        <w:rFonts w:ascii="Cambria Math" w:hAnsi="Cambria Math"/>
+                        <w:i/>
+                      </w:rPr>
+                    </m:ctrlPr>
+                  </m:dPr>
+                  <m:e>
+                    <m:r>
+                      <w:rPr>
+                        <w:rFonts w:ascii="Cambria Math" w:hAnsi="Cambria Math"/>
+                      </w:rPr>
+                      <m:t>Diviso</m:t>
+                    </m:r>
+                    <m:sSub>
+                      <m:sSubPr>
+                        <m:ctrlPr>
+                          <w:rPr>
+                            <w:rFonts w:ascii="Cambria Math" w:hAnsi="Cambria Math"/>
+                            <w:i/>
+                          </w:rPr>
+                        </m:ctrlPr>
+                      </m:sSubPr>
+                      <m:e>
+                        <m:r>
+                          <w:rPr>
+                            <w:rFonts w:ascii="Cambria Math" w:hAnsi="Cambria Math"/>
+                          </w:rPr>
+                          <m:t>r</m:t>
+                        </m:r>
+                      </m:e>
+                      <m:sub>
+                        <m:r>
+                          <w:rPr>
+                            <w:rFonts w:ascii="Cambria Math" w:hAnsi="Cambria Math"/>
+                          </w:rPr>
+                          <m:t>t-1</m:t>
+                        </m:r>
+                      </m:sub>
+                    </m:sSub>
+                  </m:e>
+                </m:d>
+                <m:r>
+                  <w:rPr>
+                    <w:rFonts w:ascii="Cambria Math" w:hAnsi="Cambria Math"/>
+                  </w:rPr>
+                  <m:t>*</m:t>
+                </m:r>
+                <m:f>
+                  <m:fPr>
+                    <m:ctrlPr>
+                      <w:rPr>
+                        <w:rFonts w:ascii="Cambria Math" w:hAnsi="Cambria Math"/>
+                        <w:i/>
+                      </w:rPr>
+                    </m:ctrlPr>
+                  </m:fPr>
+                  <m:num>
+                    <m:r>
+                      <w:rPr>
+                        <w:rFonts w:ascii="Cambria Math" w:hAnsi="Cambria Math"/>
+                      </w:rPr>
+                      <m:t>M</m:t>
+                    </m:r>
+                    <m:sSub>
+                      <m:sSubPr>
+                        <m:ctrlPr>
+                          <w:rPr>
+                            <w:rFonts w:ascii="Cambria Math" w:hAnsi="Cambria Math"/>
+                            <w:i/>
+                          </w:rPr>
+                        </m:ctrlPr>
+                      </m:sSubPr>
+                      <m:e>
+                        <m:r>
+                          <w:rPr>
+                            <w:rFonts w:ascii="Cambria Math" w:hAnsi="Cambria Math"/>
+                          </w:rPr>
+                          <m:t>V</m:t>
+                        </m:r>
+                      </m:e>
+                      <m:sub>
+                        <m:r>
+                          <w:rPr>
+                            <w:rFonts w:ascii="Cambria Math" w:hAnsi="Cambria Math"/>
+                          </w:rPr>
+                          <m:t>t</m:t>
+                        </m:r>
+                      </m:sub>
+                    </m:sSub>
+                  </m:num>
+                  <m:den>
+                    <m:r>
+                      <w:rPr>
+                        <w:rFonts w:ascii="Cambria Math" w:hAnsi="Cambria Math"/>
+                      </w:rPr>
+                      <m:t>M</m:t>
+                    </m:r>
+                    <m:sSub>
+                      <m:sSubPr>
+                        <m:ctrlPr>
+                          <w:rPr>
+                            <w:rFonts w:ascii="Cambria Math" w:hAnsi="Cambria Math"/>
+                            <w:i/>
+                          </w:rPr>
+                        </m:ctrlPr>
+                      </m:sSubPr>
+                      <m:e>
+                        <m:r>
+                          <w:rPr>
+                            <w:rFonts w:ascii="Cambria Math" w:hAnsi="Cambria Math"/>
+                          </w:rPr>
+                          <m:t>V</m:t>
+                        </m:r>
+                      </m:e>
+                      <m:sub>
+                        <m:r>
+                          <w:rPr>
+                            <w:rFonts w:ascii="Cambria Math" w:hAnsi="Cambria Math"/>
+                          </w:rPr>
+                          <m:t>t-1</m:t>
+                        </m:r>
+                      </m:sub>
+                    </m:sSub>
+                  </m:den>
+                </m:f>
+              </m:oMath>
+            </m:oMathPara>
+          </w:p>
+        </w:tc>
+        <w:tc>
+          <w:tcPr>
+            <w:tcW w:w="622" w:type="pct"/>
+            <w:vAlign w:val="center"/>
+          </w:tcPr>
+          <w:p>
+            <w:pPr>
+              <w:spacing w:before="0" w:beforeAutospacing="0" w:after="0" w:afterAutospacing="0" w:line="240" w:lineRule="auto"/>
+              <w:ind w:firstLine="0"/>
+              <w:jc w:val="right"/>
+            </w:pPr>
+            <w:r>
+              <w:t>(</w:t>
+            </w:r>
+            <w:bookmarkStart w:id="1" w:name="eq_4"/>
+            <w:r>
+              <w:fldChar w:fldCharType="begin"/>
+            </w:r>
+            <w:r>
+              <w:instrText xml:space="preserve"> SEQ Eqn \* MERGEFORMAT </w:instrText>
+            </w:r>
+            <w:r>
+              <w:fldChar w:fldCharType="separate"/>
+            </w:r>
+            <w:r>
+              <w:rPr>
+                <w:noProof/>
+              </w:rPr>
+              <w:t>4</w:t>
+            </w:r>
+            <w:r>
+              <w:fldChar w:fldCharType="end"/>
+            </w:r>
+            <w:bookmarkEnd w:id="1"/>
+            <w:r>
+              <w:t>)</w:t>
+            </w:r>
+          </w:p>
+        </w:tc>
+      </w:tr>
+    </w:tbl>
+    <w:p>
+      <w:pPr>
+        <w:pStyle w:val="PargrafodaLista"/>
+        <w:ind w:left="1224" w:firstLine="0"/>
+        <w:rPr>
+          <w:rFonts w:eastAsiaTheme="minorEastAsia"/>
+        </w:rPr>
+      </w:pPr>
+      <w:r>
+        <w:rPr>
+          <w:rFonts w:eastAsiaTheme="minorEastAsia"/>
+        </w:rPr>
+        <w:t xml:space="preserve">Para exemplificar esse processo, assuma </w:t>
+      </w:r>
+      <w:r>
+        <w:rPr>
+          <w:rFonts w:eastAsiaTheme="minorEastAsia"/>
+        </w:rPr>
+        <w:t xml:space="preserve">que em 02/07/2012 uma nova empresa seja adicionada no índice. O valor de mercado </w:t>
+      </w:r>
+      <w:r>
+        <w:rPr>
+          <w:rFonts w:eastAsiaTheme="minorEastAsia"/>
+        </w:rPr>
+        <w:t>do índice antes era de R$ 4,</w:t>
+      </w:r>
+      <w:r>
+        <w:rPr>
+          <w:rFonts w:eastAsiaTheme="minorEastAsia"/>
+        </w:rPr>
+        <w:t>2</w:t>
+      </w:r>
+      <w:r>
+        <w:rPr>
+          <w:rFonts w:eastAsiaTheme="minorEastAsia"/>
+        </w:rPr>
+        <w:t xml:space="preserve"> bilhões</w:t>
+      </w:r>
+      <w:r>
+        <w:rPr>
+          <w:rFonts w:eastAsiaTheme="minorEastAsia"/>
+        </w:rPr>
+        <w:t xml:space="preserve"> e </w:t>
+      </w:r>
+      <w:r>
+        <w:rPr>
+          <w:rFonts w:eastAsiaTheme="minorEastAsia"/>
+        </w:rPr>
+        <w:t>passa para R$ 4,7 bilhões</w:t>
+      </w:r>
+      <w:r>
+        <w:rPr>
+          <w:rFonts w:eastAsiaTheme="minorEastAsia"/>
+        </w:rPr>
+        <w:t>. O</w:t>
+      </w:r>
+      <w:r>
+        <w:rPr>
+          <w:rFonts w:eastAsiaTheme="minorEastAsia"/>
+        </w:rPr>
+        <w:t xml:space="preserve"> divisor </w:t>
+      </w:r>
+      <w:r>
+        <w:rPr>
+          <w:rFonts w:eastAsiaTheme="minorEastAsia"/>
+        </w:rPr>
+        <w:t xml:space="preserve">ainda é aquele que calculamos inicialmente. </w:t>
+      </w:r>
+      <w:r>
+        <w:rPr>
+          <w:rFonts w:eastAsiaTheme="minorEastAsia"/>
+        </w:rPr>
+        <w:t>Por fim, o</w:t>
+      </w:r>
+      <w:r>
+        <w:rPr>
+          <w:rFonts w:eastAsiaTheme="minorEastAsia"/>
+        </w:rPr>
+        <w:t xml:space="preserve"> índice de mercado encontra-se em 118</w:t>
+      </w:r>
+      <w:r>
+        <w:rPr>
+          <w:rFonts w:eastAsiaTheme="minorEastAsia"/>
+        </w:rPr>
+        <w:t>,36</w:t>
+      </w:r>
+      <w:r>
+        <w:rPr>
+          <w:rFonts w:eastAsiaTheme="minorEastAsia"/>
+        </w:rPr>
+        <w:t xml:space="preserve"> com a atual</w:t>
+      </w:r>
+      <w:r>
+        <w:rPr>
+          <w:rFonts w:eastAsiaTheme="minorEastAsia"/>
+        </w:rPr>
+        <w:t xml:space="preserve"> formação da carteira</w:t>
+      </w:r>
+      <w:r>
+        <w:rPr>
+          <w:rFonts w:eastAsiaTheme="minorEastAsia"/>
+        </w:rPr>
+        <w:t xml:space="preserve">. </w:t>
+      </w:r>
+    </w:p>
+    <w:p>
+      <w:pPr>
+        <w:pStyle w:val="PargrafodaLista"/>
+        <w:spacing w:after="0" w:afterAutospacing="0"/>
+        <w:ind w:left="1224" w:firstLine="0"/>
+        <w:rPr>
+          <w:rFonts w:eastAsiaTheme="minorEastAsia"/>
+        </w:rPr>
+      </w:pPr>
+      <w:r>
+        <w:rPr>
+          <w:rFonts w:eastAsiaTheme="minorEastAsia"/>
+        </w:rPr>
+        <w:t xml:space="preserve">Para encontrarmos o novo divisor, utilizaremos a Equação </w:t>
+      </w:r>
+      <w:r>
+        <w:rPr>
+          <w:rFonts w:eastAsiaTheme="minorEastAsia"/>
+        </w:rPr>
+        <w:t>(</w:t>
+      </w:r>
+      <w:r>
+        <w:rPr>
+          <w:rFonts w:eastAsiaTheme="minorEastAsia"/>
+        </w:rPr>
+        <w:fldChar w:fldCharType="begin"/>
+      </w:r>
+      <w:r>
+        <w:rPr>
+          <w:rFonts w:eastAsiaTheme="minorEastAsia"/>
+        </w:rPr>
+        <w:instrText xml:space="preserve"> REF eq_4 \h </w:instrText>
+      </w:r>
+      <w:r>
+        <w:rPr>
+          <w:rFonts w:eastAsiaTheme="minorEastAsia"/>
+        </w:rPr>
+      </w:r>
+      <w:r>
+        <w:rPr>
+          <w:rFonts w:eastAsiaTheme="minorEastAsia"/>
+        </w:rPr>
+        <w:fldChar w:fldCharType="separate"/>
+      </w:r>
+      <w:r>
+        <w:rPr>
+          <w:noProof/>
+        </w:rPr>
+        <w:t>4</w:t>
+      </w:r>
+      <w:r>
+        <w:rPr>
+          <w:rFonts w:eastAsiaTheme="minorEastAsia"/>
+        </w:rPr>
+        <w:fldChar w:fldCharType="end"/>
+      </w:r>
+      <w:r>
+        <w:rPr>
+          <w:rFonts w:eastAsiaTheme="minorEastAsia"/>
+        </w:rPr>
+        <w:t>)</w:t>
+      </w:r>
+      <w:r>
+        <w:rPr>
+          <w:rFonts w:eastAsiaTheme="minorEastAsia"/>
+        </w:rPr>
+        <w:t xml:space="preserve"> inserindo</w:t>
+      </w:r>
+      <w:r>
+        <w:rPr>
+          <w:rFonts w:eastAsiaTheme="minorEastAsia"/>
+        </w:rPr>
+        <w:t xml:space="preserve"> as informações dadas. </w:t>
+      </w:r>
+    </w:p>
+    <w:tbl>
+      <w:tblPr>
+        <w:tblStyle w:val="Tabelacomgrade"/>
+        <w:tblW w:w="5000" w:type="pct"/>
+        <w:tblBorders>
+          <w:top w:val="none" w:sz="0" w:space="0" w:color="auto"/>
+          <w:left w:val="none" w:sz="0" w:space="0" w:color="auto"/>
+          <w:bottom w:val="none" w:sz="0" w:space="0" w:color="auto"/>
+          <w:right w:val="none" w:sz="0" w:space="0" w:color="auto"/>
+          <w:insideH w:val="none" w:sz="0" w:space="0" w:color="auto"/>
+          <w:insideV w:val="none" w:sz="0" w:space="0" w:color="auto"/>
+        </w:tblBorders>
+        <w:tblLook w:val="04A0" w:firstRow="1" w:lastRow="0" w:firstColumn="1" w:lastColumn="0" w:noHBand="0" w:noVBand="1"/>
+      </w:tblPr>
+      <w:tblGrid>
+        <w:gridCol w:w="284"/>
+        <w:gridCol w:w="7586"/>
+        <w:gridCol w:w="634"/>
+      </w:tblGrid>
+      <w:tr>
+        <w:trPr>
+          <w:trHeight w:val="629"/>
+        </w:trPr>
+        <w:tc>
+          <w:tcPr>
+            <w:tcW w:w="167" w:type="pct"/>
+            <w:vAlign w:val="center"/>
+          </w:tcPr>
+          <w:p>
+            <w:pPr>
+              <w:spacing w:before="0" w:beforeAutospacing="0" w:after="0" w:afterAutospacing="0" w:line="240" w:lineRule="auto"/>
+              <w:ind w:firstLine="0"/>
+              <w:jc w:val="center"/>
+            </w:pPr>
+          </w:p>
+        </w:tc>
+        <w:tc>
+          <w:tcPr>
+            <w:tcW w:w="4460" w:type="pct"/>
+            <w:vAlign w:val="center"/>
+          </w:tcPr>
+          <w:p>
+            <w:pPr>
+              <w:spacing w:before="0" w:beforeAutospacing="0" w:after="0" w:afterAutospacing="0" w:line="240" w:lineRule="auto"/>
+              <w:ind w:firstLine="0"/>
+              <w:jc w:val="center"/>
+              <w:rPr>
+                <w:rFonts w:eastAsiaTheme="minorEastAsia"/>
+              </w:rPr>
+            </w:pPr>
+            <m:oMathPara>
+              <m:oMath>
+                <m:r>
+                  <w:rPr>
+                    <w:rFonts w:ascii="Cambria Math" w:hAnsi="Cambria Math"/>
+                  </w:rPr>
+                  <m:t>Diviso</m:t>
+                </m:r>
+                <m:sSub>
+                  <m:sSubPr>
+                    <m:ctrlPr>
+                      <w:rPr>
+                        <w:rFonts w:ascii="Cambria Math" w:hAnsi="Cambria Math"/>
+                        <w:i/>
+                      </w:rPr>
+                    </m:ctrlPr>
+                  </m:sSubPr>
+                  <m:e>
+                    <m:r>
+                      <w:rPr>
+                        <w:rFonts w:ascii="Cambria Math" w:hAnsi="Cambria Math"/>
+                      </w:rPr>
+                      <m:t>r</m:t>
+                    </m:r>
+                  </m:e>
+                  <m:sub>
+                    <m:r>
+                      <w:rPr>
+                        <w:rFonts w:ascii="Cambria Math" w:hAnsi="Cambria Math"/>
+                      </w:rPr>
+                      <m:t>t</m:t>
+                    </m:r>
+                  </m:sub>
+                </m:sSub>
+                <m:r>
+                  <w:rPr>
+                    <w:rFonts w:ascii="Cambria Math" w:hAnsi="Cambria Math"/>
+                  </w:rPr>
+                  <m:t xml:space="preserve">= </m:t>
+                </m:r>
+                <m:r>
+                  <w:rPr>
+                    <w:rFonts w:ascii="Cambria Math" w:hAnsi="Cambria Math"/>
+                  </w:rPr>
+                  <m:t>36.094.260</m:t>
+                </m:r>
+                <m:r>
+                  <w:rPr>
+                    <w:rFonts w:ascii="Cambria Math" w:hAnsi="Cambria Math"/>
+                  </w:rPr>
+                  <m:t xml:space="preserve">* </m:t>
+                </m:r>
+                <m:f>
+                  <m:fPr>
+                    <m:ctrlPr>
+                      <w:rPr>
+                        <w:rFonts w:ascii="Cambria Math" w:hAnsi="Cambria Math"/>
+                        <w:i/>
+                      </w:rPr>
+                    </m:ctrlPr>
+                  </m:fPr>
+                  <m:num>
+                    <m:r>
+                      <w:rPr>
+                        <w:rFonts w:ascii="Cambria Math" w:hAnsi="Cambria Math"/>
+                      </w:rPr>
+                      <m:t>4.755.582.935</m:t>
+                    </m:r>
+                  </m:num>
+                  <m:den>
+                    <m:r>
+                      <w:rPr>
+                        <w:rFonts w:ascii="Cambria Math" w:hAnsi="Cambria Math"/>
+                      </w:rPr>
+                      <m:t>4.272.009.187</m:t>
+                    </m:r>
+                  </m:den>
+                </m:f>
+                <m:r>
+                  <w:rPr>
+                    <w:rFonts w:ascii="Cambria Math" w:hAnsi="Cambria Math"/>
+                  </w:rPr>
+                  <m:t xml:space="preserve"> </m:t>
+                </m:r>
+              </m:oMath>
+            </m:oMathPara>
+          </w:p>
+          <w:p>
+            <w:pPr>
+              <w:spacing w:before="0" w:beforeAutospacing="0" w:after="0" w:afterAutospacing="0" w:line="240" w:lineRule="auto"/>
+              <w:ind w:firstLine="0"/>
+              <w:jc w:val="center"/>
+              <w:rPr>
+                <w:rFonts w:eastAsiaTheme="minorEastAsia"/>
+              </w:rPr>
+            </w:pPr>
+          </w:p>
+          <w:p>
+            <w:pPr>
+              <w:spacing w:before="0" w:beforeAutospacing="0" w:after="0" w:afterAutospacing="0" w:line="240" w:lineRule="auto"/>
+              <w:ind w:firstLine="0"/>
+              <w:jc w:val="center"/>
+            </w:pPr>
+            <m:oMathPara>
+              <m:oMath>
+                <m:r>
+                  <w:rPr>
+                    <w:rFonts w:ascii="Cambria Math" w:hAnsi="Cambria Math"/>
+                  </w:rPr>
+                  <m:t>Diviso</m:t>
+                </m:r>
+                <m:sSub>
+                  <m:sSubPr>
+                    <m:ctrlPr>
+                      <w:rPr>
+                        <w:rFonts w:ascii="Cambria Math" w:hAnsi="Cambria Math"/>
+                        <w:i/>
+                      </w:rPr>
+                    </m:ctrlPr>
+                  </m:sSubPr>
+                  <m:e>
+                    <m:r>
+                      <w:rPr>
+                        <w:rFonts w:ascii="Cambria Math" w:hAnsi="Cambria Math"/>
+                      </w:rPr>
+                      <m:t>r</m:t>
+                    </m:r>
+                  </m:e>
+                  <m:sub>
+                    <m:r>
+                      <w:rPr>
+                        <w:rFonts w:ascii="Cambria Math" w:hAnsi="Cambria Math"/>
+                      </w:rPr>
+                      <m:t>t</m:t>
+                    </m:r>
+                  </m:sub>
+                </m:sSub>
+                <m:r>
+                  <w:rPr>
+                    <w:rFonts w:ascii="Cambria Math" w:hAnsi="Cambria Math"/>
+                  </w:rPr>
+                  <m:t>=</m:t>
+                </m:r>
+                <m:r>
+                  <w:rPr>
+                    <w:rFonts w:ascii="Cambria Math" w:hAnsi="Cambria Math"/>
+                  </w:rPr>
+                  <m:t xml:space="preserve"> 40.179.981</m:t>
+                </m:r>
+                <m:r>
+                  <w:rPr>
+                    <w:rFonts w:ascii="Cambria Math" w:hAnsi="Cambria Math"/>
+                  </w:rPr>
+                  <m:t xml:space="preserve"> </m:t>
+                </m:r>
+              </m:oMath>
+            </m:oMathPara>
+          </w:p>
+        </w:tc>
+        <w:tc>
+          <w:tcPr>
+            <w:tcW w:w="373" w:type="pct"/>
+            <w:vAlign w:val="center"/>
+          </w:tcPr>
+          <w:p>
+            <w:pPr>
+              <w:spacing w:before="0" w:beforeAutospacing="0" w:after="0" w:afterAutospacing="0" w:line="240" w:lineRule="auto"/>
+              <w:ind w:firstLine="0"/>
+              <w:jc w:val="right"/>
+            </w:pPr>
+          </w:p>
+        </w:tc>
+      </w:tr>
+    </w:tbl>
+    <w:p>
+      <w:pPr>
+        <w:pStyle w:val="PargrafodaLista"/>
+        <w:ind w:left="1224" w:firstLine="0"/>
+        <w:rPr>
+          <w:rFonts w:eastAsiaTheme="minorEastAsia"/>
+        </w:rPr>
+      </w:pPr>
+      <w:r>
+        <w:rPr>
+          <w:rFonts w:eastAsiaTheme="minorEastAsia"/>
+        </w:rPr>
+        <w:t xml:space="preserve"> </w:t>
+      </w:r>
+      <w:r>
+        <w:rPr>
+          <w:rFonts w:eastAsiaTheme="minorEastAsia"/>
+        </w:rPr>
+        <w:t xml:space="preserve">Com o novo divisor, iremos calcular </w:t>
+      </w:r>
+      <w:r>
+        <w:rPr>
+          <w:rFonts w:eastAsiaTheme="minorEastAsia"/>
+        </w:rPr>
+        <w:t>o novo índice:</w:t>
+      </w:r>
+    </w:p>
+    <w:tbl>
+      <w:tblPr>
+        <w:tblStyle w:val="Tabelacomgrade"/>
+        <w:tblW w:w="5000" w:type="pct"/>
+        <w:tblBorders>
+          <w:top w:val="none" w:sz="0" w:space="0" w:color="auto"/>
+          <w:left w:val="none" w:sz="0" w:space="0" w:color="auto"/>
+          <w:bottom w:val="none" w:sz="0" w:space="0" w:color="auto"/>
+          <w:right w:val="none" w:sz="0" w:space="0" w:color="auto"/>
+          <w:insideH w:val="none" w:sz="0" w:space="0" w:color="auto"/>
+          <w:insideV w:val="none" w:sz="0" w:space="0" w:color="auto"/>
+        </w:tblBorders>
+        <w:tblLook w:val="04A0" w:firstRow="1" w:lastRow="0" w:firstColumn="1" w:lastColumn="0" w:noHBand="0" w:noVBand="1"/>
+      </w:tblPr>
+      <w:tblGrid>
+        <w:gridCol w:w="590"/>
+        <w:gridCol w:w="7324"/>
+        <w:gridCol w:w="590"/>
+      </w:tblGrid>
+      <w:tr>
+        <w:trPr>
+          <w:trHeight w:val="629"/>
+        </w:trPr>
+        <w:tc>
+          <w:tcPr>
+            <w:tcW w:w="347" w:type="pct"/>
+            <w:vAlign w:val="center"/>
+          </w:tcPr>
+          <w:p>
+            <w:pPr>
+              <w:spacing w:before="0" w:beforeAutospacing="0" w:after="0" w:afterAutospacing="0" w:line="240" w:lineRule="auto"/>
+              <w:ind w:firstLine="0"/>
+              <w:jc w:val="center"/>
+            </w:pPr>
+          </w:p>
+        </w:tc>
+        <w:tc>
+          <w:tcPr>
+            <w:tcW w:w="4306" w:type="pct"/>
+            <w:vAlign w:val="center"/>
+          </w:tcPr>
+          <w:p>
+            <w:pPr>
+              <w:spacing w:before="0" w:beforeAutospacing="0" w:after="0" w:afterAutospacing="0" w:line="240" w:lineRule="auto"/>
+              <w:ind w:firstLine="0"/>
+              <w:jc w:val="center"/>
+              <w:rPr>
+                <w:rFonts w:eastAsiaTheme="minorEastAsia"/>
+              </w:rPr>
+            </w:pPr>
+            <m:oMathPara>
+              <m:oMath>
+                <m:r>
+                  <w:rPr>
+                    <w:rFonts w:ascii="Cambria Math" w:hAnsi="Cambria Math"/>
+                  </w:rPr>
+                  <m:t>Índic</m:t>
+                </m:r>
+                <m:sSub>
+                  <m:sSubPr>
+                    <m:ctrlPr>
+                      <w:rPr>
+                        <w:rFonts w:ascii="Cambria Math" w:hAnsi="Cambria Math"/>
+                        <w:i/>
+                      </w:rPr>
+                    </m:ctrlPr>
+                  </m:sSubPr>
+                  <m:e>
+                    <m:r>
+                      <w:rPr>
+                        <w:rFonts w:ascii="Cambria Math" w:hAnsi="Cambria Math"/>
+                      </w:rPr>
+                      <m:t>e</m:t>
+                    </m:r>
+                  </m:e>
+                  <m:sub>
+                    <m:r>
+                      <w:rPr>
+                        <w:rFonts w:ascii="Cambria Math" w:hAnsi="Cambria Math"/>
+                      </w:rPr>
+                      <m:t>t</m:t>
+                    </m:r>
+                  </m:sub>
+                </m:sSub>
+                <m:r>
+                  <w:rPr>
+                    <w:rFonts w:ascii="Cambria Math" w:hAnsi="Cambria Math"/>
+                  </w:rPr>
+                  <m:t>=</m:t>
+                </m:r>
+                <m:f>
+                  <m:fPr>
+                    <m:ctrlPr>
+                      <w:rPr>
+                        <w:rFonts w:ascii="Cambria Math" w:hAnsi="Cambria Math"/>
+                        <w:i/>
+                      </w:rPr>
+                    </m:ctrlPr>
+                  </m:fPr>
+                  <m:num>
+                    <m:r>
+                      <w:rPr>
+                        <w:rFonts w:ascii="Cambria Math" w:hAnsi="Cambria Math"/>
+                      </w:rPr>
+                      <m:t>4.755.852.935</m:t>
+                    </m:r>
+                  </m:num>
+                  <m:den>
+                    <m:r>
+                      <w:rPr>
+                        <w:rFonts w:ascii="Cambria Math" w:hAnsi="Cambria Math"/>
+                      </w:rPr>
+                      <m:t>40.179.981</m:t>
+                    </m:r>
+                  </m:den>
+                </m:f>
+              </m:oMath>
+            </m:oMathPara>
+          </w:p>
+          <w:p>
+            <w:pPr>
+              <w:spacing w:before="0" w:beforeAutospacing="0" w:after="0" w:afterAutospacing="0" w:line="240" w:lineRule="auto"/>
+              <w:ind w:firstLine="0"/>
+              <w:jc w:val="center"/>
+              <w:rPr>
+                <w:rFonts w:eastAsiaTheme="minorEastAsia"/>
+              </w:rPr>
+            </w:pPr>
+          </w:p>
+          <w:p>
+            <w:pPr>
+              <w:spacing w:before="0" w:beforeAutospacing="0" w:after="0" w:afterAutospacing="0" w:line="240" w:lineRule="auto"/>
+              <w:ind w:firstLine="0"/>
+              <w:jc w:val="center"/>
+              <w:rPr>
+                <w:rFonts w:eastAsiaTheme="minorEastAsia"/>
+              </w:rPr>
+            </w:pPr>
+            <m:oMathPara>
+              <m:oMath>
+                <m:r>
+                  <w:rPr>
+                    <w:rFonts w:ascii="Cambria Math" w:eastAsiaTheme="minorEastAsia" w:hAnsi="Cambria Math"/>
+                  </w:rPr>
+                  <m:t>Índic</m:t>
+                </m:r>
+                <m:sSub>
+                  <m:sSubPr>
+                    <m:ctrlPr>
+                      <w:rPr>
+                        <w:rFonts w:ascii="Cambria Math" w:eastAsiaTheme="minorEastAsia" w:hAnsi="Cambria Math"/>
+                        <w:i/>
+                      </w:rPr>
+                    </m:ctrlPr>
+                  </m:sSubPr>
+                  <m:e>
+                    <m:r>
+                      <w:rPr>
+                        <w:rFonts w:ascii="Cambria Math" w:eastAsiaTheme="minorEastAsia" w:hAnsi="Cambria Math"/>
+                      </w:rPr>
+                      <m:t>e</m:t>
+                    </m:r>
+                  </m:e>
+                  <m:sub>
+                    <m:r>
+                      <w:rPr>
+                        <w:rFonts w:ascii="Cambria Math" w:eastAsiaTheme="minorEastAsia" w:hAnsi="Cambria Math"/>
+                      </w:rPr>
+                      <m:t>t</m:t>
+                    </m:r>
+                  </m:sub>
+                </m:sSub>
+                <m:r>
+                  <w:rPr>
+                    <w:rFonts w:ascii="Cambria Math" w:eastAsiaTheme="minorEastAsia" w:hAnsi="Cambria Math"/>
+                  </w:rPr>
+                  <m:t>=</m:t>
+                </m:r>
+                <m:r>
+                  <w:rPr>
+                    <w:rFonts w:ascii="Cambria Math" w:eastAsiaTheme="minorEastAsia" w:hAnsi="Cambria Math"/>
+                  </w:rPr>
+                  <m:t>118,36</m:t>
+                </m:r>
+              </m:oMath>
+            </m:oMathPara>
+          </w:p>
+        </w:tc>
+        <w:tc>
+          <w:tcPr>
+            <w:tcW w:w="347" w:type="pct"/>
+            <w:vAlign w:val="center"/>
+          </w:tcPr>
+          <w:p>
+            <w:pPr>
+              <w:spacing w:before="0" w:beforeAutospacing="0" w:after="0" w:afterAutospacing="0" w:line="240" w:lineRule="auto"/>
+              <w:ind w:firstLine="0"/>
+              <w:jc w:val="right"/>
+            </w:pPr>
+            <w:bookmarkStart w:id="2" w:name="EqnNum"/>
+            <w:bookmarkEnd w:id="2"/>
+          </w:p>
+        </w:tc>
+      </w:tr>
+    </w:tbl>
+    <w:p>
+      <w:pPr>
+        <w:pStyle w:val="PargrafodaLista"/>
+        <w:ind w:left="1224" w:firstLine="0"/>
+        <w:rPr>
+          <w:rFonts w:eastAsiaTheme="minorEastAsia"/>
+        </w:rPr>
+      </w:pPr>
+      <w:r>
+        <w:rPr>
+          <w:rFonts w:eastAsiaTheme="minorEastAsia"/>
+        </w:rPr>
+        <w:t xml:space="preserve">Note que o valor do novo índice é exatamente igual ao anterior. </w:t>
+      </w:r>
+      <w:r>
+        <w:rPr>
+          <w:rFonts w:eastAsiaTheme="minorEastAsia"/>
+        </w:rPr>
+        <w:t xml:space="preserve">Isso se dá </w:t>
+      </w:r>
+      <w:r>
+        <w:rPr>
+          <w:rFonts w:eastAsiaTheme="minorEastAsia"/>
+        </w:rPr>
+        <w:t>pela padronização</w:t>
+      </w:r>
+      <w:r>
+        <w:rPr>
+          <w:rFonts w:eastAsiaTheme="minorEastAsia"/>
+        </w:rPr>
+        <w:t xml:space="preserve"> e o ajuste feito </w:t>
+      </w:r>
+      <w:r>
+        <w:rPr>
+          <w:rFonts w:eastAsiaTheme="minorEastAsia"/>
+        </w:rPr>
+        <w:t>para a nova formação da carteira</w:t>
+      </w:r>
+      <w:r>
+        <w:rPr>
+          <w:rFonts w:eastAsiaTheme="minorEastAsia"/>
+        </w:rPr>
+        <w:t xml:space="preserve">, removendo as distorções que seriam capitadas caso esse ajuste não fosse feito. </w:t>
+      </w:r>
+    </w:p>
+    <w:p>
+      <w:pPr>
+        <w:pStyle w:val="PargrafodaLista"/>
+        <w:numPr>
+          <w:ilvl w:val="0"/>
+          <w:numId w:val="3"/>
+        </w:numPr>
+      </w:pPr>
+      <w:proofErr w:type="spellStart"/>
+      <w:r>
+        <w:t>Rebalanceamento</w:t>
+      </w:r>
+      <w:proofErr w:type="spellEnd"/>
+      <w:r>
+        <w:t xml:space="preserve"> </w:t>
+      </w:r>
+      <w:r>
+        <w:t>e ajustes no divisor</w:t>
       </w:r>
     </w:p>
     <w:p>
@@ -137,65 +3103,24 @@
         </w:numPr>
       </w:pPr>
       <w:r>
-        <w:t xml:space="preserve">As datas comemorativas internacionais não foram retiradas. Nesse caso, foram repetidas as informações do dia anterior. Por exemplo: dia </w:t>
-      </w:r>
-      <w:r>
-        <w:t xml:space="preserve">22 de novembro de 2018 -  </w:t>
-      </w:r>
-      <w:r>
-        <w:t>Dia de Ação de Graças</w:t>
-      </w:r>
-      <w:r>
-        <w:t xml:space="preserve"> nos Estados Unidos. </w:t>
-      </w:r>
-    </w:p>
-    <w:p>
-      <w:pPr>
-        <w:pStyle w:val="PargrafodaLista"/>
-        <w:numPr>
-          <w:ilvl w:val="0"/>
-          <w:numId w:val="3"/>
-        </w:numPr>
-      </w:pPr>
-      <w:r>
-        <w:t xml:space="preserve">Em relação aos </w:t>
-      </w:r>
-      <w:r>
-        <w:rPr>
-          <w:b/>
-          <w:bCs/>
-        </w:rPr>
-        <w:t>pesos</w:t>
-      </w:r>
-      <w:r>
-        <w:t>.</w:t>
-      </w:r>
-    </w:p>
-    <w:p>
-      <w:pPr>
-        <w:pStyle w:val="PargrafodaLista"/>
-        <w:numPr>
-          <w:ilvl w:val="1"/>
-          <w:numId w:val="3"/>
-        </w:numPr>
-      </w:pPr>
-      <w:r>
-        <w:t xml:space="preserve">Os pesos foram calculados com base no volume de negociação dos últimos 12 meses. </w:t>
-      </w:r>
-      <w:r>
-        <w:t xml:space="preserve">Com estes valores foram criados pesos mensais proporcionais a participação de cada empresa no total. </w:t>
-      </w:r>
-    </w:p>
-    <w:p>
-      <w:pPr>
-        <w:pStyle w:val="PargrafodaLista"/>
-        <w:numPr>
-          <w:ilvl w:val="1"/>
-          <w:numId w:val="3"/>
-        </w:numPr>
-      </w:pPr>
-      <w:r>
-        <w:t xml:space="preserve">Critério de padronização. </w:t>
+        <w:t xml:space="preserve">O índice será </w:t>
+      </w:r>
+      <w:proofErr w:type="spellStart"/>
+      <w:r>
+        <w:t>rebala</w:t>
+      </w:r>
+      <w:r>
+        <w:t>n</w:t>
+      </w:r>
+      <w:r>
+        <w:t>ceado</w:t>
+      </w:r>
+      <w:proofErr w:type="spellEnd"/>
+      <w:r>
+        <w:t xml:space="preserve"> em três </w:t>
+      </w:r>
+      <w:r>
+        <w:t>hipóteses</w:t>
       </w:r>
     </w:p>
     <w:p>
@@ -207,31 +3132,19 @@
         </w:numPr>
       </w:pPr>
       <w:r>
-        <w:t>As empresas que apresentaram pesos menores que 5%</w:t>
-      </w:r>
-      <w:r>
-        <w:t xml:space="preserve"> foram padronizadas com este valor</w:t>
-      </w:r>
-      <w:r>
-        <w:t xml:space="preserve"> que foi subtraído das demais empresas</w:t>
+        <w:t>Trimestralmente</w:t>
+      </w:r>
+      <w:r>
+        <w:t xml:space="preserve"> quando as mudanças na quantidade de ações não ultrapassar </w:t>
+      </w:r>
+      <w:r>
+        <w:t xml:space="preserve">uma variação de </w:t>
+      </w:r>
+      <w:r>
+        <w:t>5%</w:t>
       </w:r>
       <w:r>
         <w:t>.</w:t>
-      </w:r>
-    </w:p>
-    <w:p>
-      <w:pPr>
-        <w:pStyle w:val="PargrafodaLista"/>
-        <w:numPr>
-          <w:ilvl w:val="1"/>
-          <w:numId w:val="3"/>
-        </w:numPr>
-      </w:pPr>
-      <w:r>
-        <w:t xml:space="preserve">Questão do desdobramento </w:t>
-      </w:r>
-      <w:r>
-        <w:t xml:space="preserve">de ações. </w:t>
       </w:r>
     </w:p>
     <w:p>
@@ -243,18 +3156,24 @@
         </w:numPr>
       </w:pPr>
       <w:r>
-        <w:t xml:space="preserve">Ocorreu desdobramento da </w:t>
-      </w:r>
-      <w:proofErr w:type="spellStart"/>
-      <w:r>
-        <w:t>hapvida</w:t>
-      </w:r>
-      <w:proofErr w:type="spellEnd"/>
-      <w:r>
-        <w:t xml:space="preserve"> dia 25 de novembro de 2020, sendo creditada apenas dia 27 de novembro de 2020. </w:t>
+        <w:t>Logo que ocorrer um evento corporativo que modifique o valor de mercado da empresa expressivamente</w:t>
+      </w:r>
+      <w:r>
+        <w:t>, como um desdobramento.</w:t>
       </w:r>
     </w:p>
-    <w:p/>
+    <w:p>
+      <w:pPr>
+        <w:pStyle w:val="PargrafodaLista"/>
+        <w:numPr>
+          <w:ilvl w:val="2"/>
+          <w:numId w:val="3"/>
+        </w:numPr>
+      </w:pPr>
+      <w:r>
+        <w:t>Dez dias úteis após uma empresa cearense abrir capital em bolsa de valores.</w:t>
+      </w:r>
+    </w:p>
     <w:sectPr>
       <w:pgSz w:w="11906" w:h="16838"/>
       <w:pgMar w:top="1417" w:right="1701" w:bottom="1417" w:left="1701" w:header="708" w:footer="708" w:gutter="0"/>
@@ -1000,6 +3919,135 @@
       <w:contextualSpacing/>
     </w:pPr>
   </w:style>
+  <w:style w:type="character" w:styleId="TextodoEspaoReservado">
+    <w:name w:val="Placeholder Text"/>
+    <w:basedOn w:val="Fontepargpadro"/>
+    <w:uiPriority w:val="99"/>
+    <w:semiHidden/>
+    <w:rsid w:val="0062475F"/>
+    <w:rPr>
+      <w:color w:val="808080"/>
+    </w:rPr>
+  </w:style>
+  <w:style w:type="table" w:styleId="Tabelacomgrade">
+    <w:name w:val="Table Grid"/>
+    <w:basedOn w:val="Tabelanormal"/>
+    <w:uiPriority w:val="39"/>
+    <w:rsid w:val="00A46D47"/>
+    <w:pPr>
+      <w:spacing w:after="0" w:line="240" w:lineRule="auto"/>
+    </w:pPr>
+    <w:tblPr>
+      <w:tblBorders>
+        <w:top w:val="single" w:sz="4" w:space="0" w:color="auto"/>
+        <w:left w:val="single" w:sz="4" w:space="0" w:color="auto"/>
+        <w:bottom w:val="single" w:sz="4" w:space="0" w:color="auto"/>
+        <w:right w:val="single" w:sz="4" w:space="0" w:color="auto"/>
+        <w:insideH w:val="single" w:sz="4" w:space="0" w:color="auto"/>
+        <w:insideV w:val="single" w:sz="4" w:space="0" w:color="auto"/>
+      </w:tblBorders>
+    </w:tblPr>
+  </w:style>
+  <w:style w:type="character" w:styleId="Refdecomentrio">
+    <w:name w:val="annotation reference"/>
+    <w:basedOn w:val="Fontepargpadro"/>
+    <w:uiPriority w:val="99"/>
+    <w:semiHidden/>
+    <w:unhideWhenUsed/>
+    <w:rsid w:val="00C45188"/>
+    <w:rPr>
+      <w:sz w:val="16"/>
+      <w:szCs w:val="16"/>
+    </w:rPr>
+  </w:style>
+  <w:style w:type="paragraph" w:styleId="Textodecomentrio">
+    <w:name w:val="annotation text"/>
+    <w:basedOn w:val="Normal"/>
+    <w:link w:val="TextodecomentrioChar"/>
+    <w:uiPriority w:val="99"/>
+    <w:semiHidden/>
+    <w:unhideWhenUsed/>
+    <w:rsid w:val="00C45188"/>
+    <w:pPr>
+      <w:spacing w:line="240" w:lineRule="auto"/>
+    </w:pPr>
+    <w:rPr>
+      <w:sz w:val="20"/>
+      <w:szCs w:val="20"/>
+    </w:rPr>
+  </w:style>
+  <w:style w:type="character" w:customStyle="1" w:styleId="TextodecomentrioChar">
+    <w:name w:val="Texto de comentário Char"/>
+    <w:basedOn w:val="Fontepargpadro"/>
+    <w:link w:val="Textodecomentrio"/>
+    <w:uiPriority w:val="99"/>
+    <w:semiHidden/>
+    <w:rsid w:val="00C45188"/>
+    <w:rPr>
+      <w:rFonts w:ascii="Times New Roman" w:hAnsi="Times New Roman"/>
+      <w:sz w:val="20"/>
+      <w:szCs w:val="20"/>
+    </w:rPr>
+  </w:style>
+  <w:style w:type="paragraph" w:styleId="Assuntodocomentrio">
+    <w:name w:val="annotation subject"/>
+    <w:basedOn w:val="Textodecomentrio"/>
+    <w:next w:val="Textodecomentrio"/>
+    <w:link w:val="AssuntodocomentrioChar"/>
+    <w:uiPriority w:val="99"/>
+    <w:semiHidden/>
+    <w:unhideWhenUsed/>
+    <w:rsid w:val="00C45188"/>
+    <w:rPr>
+      <w:b/>
+      <w:bCs/>
+    </w:rPr>
+  </w:style>
+  <w:style w:type="character" w:customStyle="1" w:styleId="AssuntodocomentrioChar">
+    <w:name w:val="Assunto do comentário Char"/>
+    <w:basedOn w:val="TextodecomentrioChar"/>
+    <w:link w:val="Assuntodocomentrio"/>
+    <w:uiPriority w:val="99"/>
+    <w:semiHidden/>
+    <w:rsid w:val="00C45188"/>
+    <w:rPr>
+      <w:rFonts w:ascii="Times New Roman" w:hAnsi="Times New Roman"/>
+      <w:b/>
+      <w:bCs/>
+      <w:sz w:val="20"/>
+      <w:szCs w:val="20"/>
+    </w:rPr>
+  </w:style>
+  <w:style w:type="paragraph" w:styleId="Textodebalo">
+    <w:name w:val="Balloon Text"/>
+    <w:basedOn w:val="Normal"/>
+    <w:link w:val="TextodebaloChar"/>
+    <w:uiPriority w:val="99"/>
+    <w:semiHidden/>
+    <w:unhideWhenUsed/>
+    <w:rsid w:val="00C45188"/>
+    <w:pPr>
+      <w:spacing w:before="0" w:after="0" w:line="240" w:lineRule="auto"/>
+    </w:pPr>
+    <w:rPr>
+      <w:rFonts w:ascii="Segoe UI" w:hAnsi="Segoe UI" w:cs="Segoe UI"/>
+      <w:sz w:val="18"/>
+      <w:szCs w:val="18"/>
+    </w:rPr>
+  </w:style>
+  <w:style w:type="character" w:customStyle="1" w:styleId="TextodebaloChar">
+    <w:name w:val="Texto de balão Char"/>
+    <w:basedOn w:val="Fontepargpadro"/>
+    <w:link w:val="Textodebalo"/>
+    <w:uiPriority w:val="99"/>
+    <w:semiHidden/>
+    <w:rsid w:val="00C45188"/>
+    <w:rPr>
+      <w:rFonts w:ascii="Segoe UI" w:hAnsi="Segoe UI" w:cs="Segoe UI"/>
+      <w:sz w:val="18"/>
+      <w:szCs w:val="18"/>
+    </w:rPr>
+  </w:style>
 </w:styles>
 </file>
 
@@ -1296,4 +4344,16 @@
     </a:ext>
   </a:extLst>
 </a:theme>
+</file>
+
+<file path=customXml/item1.xml><?xml version="1.0" encoding="utf-8"?>
+<b:Sources xmlns:b="http://schemas.openxmlformats.org/officeDocument/2006/bibliography" xmlns="http://schemas.openxmlformats.org/officeDocument/2006/bibliography" SelectedStyle="\APASixthEditionOfficeOnline.xsl" StyleName="APA" Version="6"/>
+</file>
+
+<file path=customXml/itemProps1.xml><?xml version="1.0" encoding="utf-8"?>
+<ds:datastoreItem xmlns:ds="http://schemas.openxmlformats.org/officeDocument/2006/customXml" ds:itemID="{17F2E9AD-4F6E-4E49-9462-B92517A1C4B7}">
+  <ds:schemaRefs>
+    <ds:schemaRef ds:uri="http://schemas.openxmlformats.org/officeDocument/2006/bibliography"/>
+  </ds:schemaRefs>
+</ds:datastoreItem>
 </file>
</xml_diff>